<commit_message>
Part 2 of the exercice done !
</commit_message>
<xml_diff>
--- a/report/td1.docx
+++ b/report/td1.docx
@@ -231,62 +231,481 @@
       </w:r>
     </w:p>
     <w:p>
-      <w:proofErr w:type="spellStart"/>
+      <w:pPr>
+        <w:rPr>
+          <w:lang w:val="en-US"/>
+        </w:rPr>
+      </w:pPr>
       <w:r>
         <w:rPr>
           <w:highlight w:val="yellow"/>
-        </w:rPr>
-        <w:t>Logistic</w:t>
-      </w:r>
-      <w:proofErr w:type="spellEnd"/>
+          <w:lang w:val="en-US"/>
+        </w:rPr>
+        <w:t xml:space="preserve">Logistic </w:t>
+      </w:r>
+      <w:proofErr w:type="gramStart"/>
       <w:r>
         <w:rPr>
           <w:highlight w:val="yellow"/>
+          <w:lang w:val="en-US"/>
+        </w:rPr>
+        <w:t>Regression :</w:t>
+      </w:r>
+      <w:proofErr w:type="gramEnd"/>
+      <w:r>
+        <w:rPr>
+          <w:lang w:val="en-US"/>
+        </w:rPr>
+        <w:t xml:space="preserve"> 91.19497487437187%</w:t>
+      </w:r>
+    </w:p>
+    <w:p>
+      <w:pPr>
+        <w:rPr>
+          <w:lang w:val="en-US"/>
+        </w:rPr>
+      </w:pPr>
+      <w:r>
+        <w:rPr>
+          <w:highlight w:val="yellow"/>
+          <w:lang w:val="en-US"/>
+        </w:rPr>
+        <w:t xml:space="preserve">Random Forest </w:t>
+      </w:r>
+      <w:proofErr w:type="gramStart"/>
+      <w:r>
+        <w:rPr>
+          <w:highlight w:val="yellow"/>
+          <w:lang w:val="en-US"/>
+        </w:rPr>
+        <w:t>Classifier :</w:t>
+      </w:r>
+      <w:proofErr w:type="gramEnd"/>
+      <w:r>
+        <w:rPr>
+          <w:lang w:val="en-US"/>
+        </w:rPr>
+        <w:t xml:space="preserve"> 91.29346733668342%</w:t>
+      </w:r>
+    </w:p>
+    <w:p>
+      <w:pPr>
+        <w:rPr>
+          <w:lang w:val="en-US"/>
+        </w:rPr>
+      </w:pPr>
+      <w:proofErr w:type="gramStart"/>
+      <w:r>
+        <w:rPr>
+          <w:highlight w:val="yellow"/>
+          <w:lang w:val="en-US"/>
+        </w:rPr>
+        <w:t>SVM :</w:t>
+      </w:r>
+      <w:proofErr w:type="gramEnd"/>
+      <w:r>
+        <w:rPr>
+          <w:lang w:val="en-US"/>
+        </w:rPr>
+        <w:t xml:space="preserve"> 91.49547738693468%</w:t>
+      </w:r>
+    </w:p>
+    <w:p>
+      <w:pPr>
+        <w:rPr>
+          <w:lang w:val="en-US"/>
+        </w:rPr>
+      </w:pPr>
+      <w:r>
+        <w:rPr>
+          <w:highlight w:val="yellow"/>
+          <w:lang w:val="en-US"/>
+        </w:rPr>
+        <w:t xml:space="preserve">Multinomial Naive </w:t>
+      </w:r>
+      <w:proofErr w:type="gramStart"/>
+      <w:r>
+        <w:rPr>
+          <w:highlight w:val="yellow"/>
+          <w:lang w:val="en-US"/>
+        </w:rPr>
+        <w:t>Bayes :</w:t>
+      </w:r>
+      <w:proofErr w:type="gramEnd"/>
+      <w:r>
+        <w:rPr>
+          <w:lang w:val="en-US"/>
         </w:rPr>
         <w:t xml:space="preserve"> </w:t>
       </w:r>
-      <w:proofErr w:type="spellStart"/>
-      <w:r>
+      <w:r>
+        <w:rPr>
+          <w:lang w:val="en-US"/>
+        </w:rPr>
+        <w:t>91.49396984924623%</w:t>
+      </w:r>
+    </w:p>
+    <w:p>
+      <w:pPr>
         <w:rPr>
           <w:highlight w:val="yellow"/>
-        </w:rPr>
-        <w:t>Regression</w:t>
-      </w:r>
-      <w:proofErr w:type="spellEnd"/>
+          <w:lang w:val="en-US"/>
+        </w:rPr>
+      </w:pPr>
+      <w:proofErr w:type="spellStart"/>
+      <w:proofErr w:type="gramStart"/>
       <w:r>
         <w:rPr>
           <w:highlight w:val="yellow"/>
+          <w:lang w:val="en-US"/>
+        </w:rPr>
+        <w:t>XGBoost</w:t>
+      </w:r>
+      <w:proofErr w:type="spellEnd"/>
+      <w:r>
+        <w:rPr>
+          <w:highlight w:val="yellow"/>
+          <w:lang w:val="en-US"/>
         </w:rPr>
         <w:t> :</w:t>
       </w:r>
+      <w:proofErr w:type="gramEnd"/>
+      <w:r>
+        <w:rPr>
+          <w:lang w:val="en-US"/>
+        </w:rPr>
+        <w:t xml:space="preserve"> 93.39597989949749%</w:t>
+      </w:r>
+    </w:p>
+    <w:p>
+      <w:r>
+        <w:t xml:space="preserve">Nous pouvons remarquer que le model </w:t>
+      </w:r>
+      <w:proofErr w:type="spellStart"/>
+      <w:r>
+        <w:t>XGBoost</w:t>
+      </w:r>
+      <w:proofErr w:type="spellEnd"/>
+      <w:r>
+        <w:t xml:space="preserve"> est le modèle avec la meilleure </w:t>
+      </w:r>
+      <w:proofErr w:type="spellStart"/>
+      <w:r>
+        <w:t>accuracy</w:t>
+      </w:r>
+      <w:proofErr w:type="spellEnd"/>
+      <w:r>
+        <w:t xml:space="preserve">.  </w:t>
+      </w:r>
+    </w:p>
+    <w:p>
+      <w:r>
+        <w:t xml:space="preserve">J’ai utilisé que des modèles faciles </w:t>
+      </w:r>
+      <w:r>
+        <w:t>à</w:t>
+      </w:r>
+      <w:r>
+        <w:t xml:space="preserve"> implémenter avec la </w:t>
+      </w:r>
+      <w:proofErr w:type="spellStart"/>
+      <w:r>
+        <w:t>library</w:t>
+      </w:r>
+      <w:proofErr w:type="spellEnd"/>
       <w:r>
         <w:t xml:space="preserve"> </w:t>
       </w:r>
-      <w:r>
-        <w:t>91.19497487437187%</w:t>
-      </w:r>
-    </w:p>
-    <w:p>
+      <w:proofErr w:type="spellStart"/>
+      <w:r>
+        <w:t>sklearn</w:t>
+      </w:r>
+      <w:proofErr w:type="spellEnd"/>
+      <w:r>
+        <w:t xml:space="preserve"> c’est pour cela que je n’ai pas utilisé le modèle transformer.</w:t>
+      </w:r>
+    </w:p>
+    <w:p/>
+    <w:p/>
+    <w:p>
+      <w:pPr>
+        <w:pStyle w:val="Titre2"/>
+      </w:pPr>
+      <w:r>
+        <w:lastRenderedPageBreak/>
+        <w:t>Partie 2 :</w:t>
+      </w:r>
+    </w:p>
+    <w:p/>
+    <w:p>
+      <w:r>
+        <w:rPr>
+          <w:b/>
+          <w:bCs/>
+        </w:rPr>
+        <w:t>Les a priori :</w:t>
+      </w:r>
+      <w:r>
+        <w:rPr>
+          <w:b/>
+          <w:bCs/>
+        </w:rPr>
+        <w:t xml:space="preserve"> </w:t>
+      </w:r>
+      <w:r>
+        <w:t xml:space="preserve">Pour moi les deux </w:t>
+      </w:r>
+      <w:proofErr w:type="spellStart"/>
+      <w:r>
+        <w:t>features</w:t>
+      </w:r>
+      <w:proofErr w:type="spellEnd"/>
+      <w:r>
+        <w:t xml:space="preserve"> </w:t>
+      </w:r>
+      <w:r>
+        <w:t>"</w:t>
+      </w:r>
+      <w:proofErr w:type="spellStart"/>
+      <w:r>
+        <w:t>is_final_word</w:t>
+      </w:r>
+      <w:proofErr w:type="spellEnd"/>
+      <w:r>
+        <w:t>"</w:t>
+      </w:r>
+      <w:r>
+        <w:t xml:space="preserve"> et</w:t>
+      </w:r>
+      <w:r>
+        <w:t xml:space="preserve"> "</w:t>
+      </w:r>
+      <w:proofErr w:type="spellStart"/>
+      <w:r>
+        <w:t>is_starting_word</w:t>
+      </w:r>
+      <w:proofErr w:type="spellEnd"/>
+      <w:r>
+        <w:t>"</w:t>
+      </w:r>
+      <w:r>
+        <w:t xml:space="preserve"> sont très utiles dans un titre de vidéo, souvent le nom de l’auteur du contenu dans le titre de celui-ci est à la fin de la phrase ou au début, ce sont donc pour moi deux </w:t>
+      </w:r>
+      <w:proofErr w:type="spellStart"/>
+      <w:r>
+        <w:t>features</w:t>
+      </w:r>
+      <w:proofErr w:type="spellEnd"/>
+      <w:r>
+        <w:t xml:space="preserve"> porteuses d’informations pour nos modèles. </w:t>
+      </w:r>
+    </w:p>
+    <w:p>
+      <w:r>
+        <w:t xml:space="preserve">Ensuite quant à la </w:t>
+      </w:r>
+      <w:proofErr w:type="spellStart"/>
+      <w:r>
+        <w:t>feature</w:t>
+      </w:r>
+      <w:proofErr w:type="spellEnd"/>
+      <w:r>
+        <w:t xml:space="preserve"> </w:t>
+      </w:r>
+      <w:r>
+        <w:t>"</w:t>
+      </w:r>
+      <w:proofErr w:type="spellStart"/>
+      <w:r>
+        <w:t>is_capitalized</w:t>
+      </w:r>
+      <w:proofErr w:type="spellEnd"/>
+      <w:r>
+        <w:t>"</w:t>
+      </w:r>
+      <w:r>
+        <w:t>, celle-ci est aussi très importante, même si un peu « </w:t>
+      </w:r>
+      <w:proofErr w:type="spellStart"/>
+      <w:r>
+        <w:t>tricky</w:t>
+      </w:r>
+      <w:proofErr w:type="spellEnd"/>
+      <w:r>
+        <w:t xml:space="preserve"> » puisque les mots qui comment la phrases ont une majuscule. Donc elle peut provoquer un biais dans l’apprentissage de nos modèles. </w:t>
+      </w:r>
+    </w:p>
+    <w:p>
+      <w:r>
+        <w:t xml:space="preserve">Pour les balises, j’avoue n’avoir pas compris l’intérêts de celles-ci et comment les appliqués à notre pré-traitement. </w:t>
+      </w:r>
+    </w:p>
+    <w:p>
+      <w:r>
+        <w:t xml:space="preserve">Pour </w:t>
+      </w:r>
+      <w:r>
+        <w:t>le traitement</w:t>
+      </w:r>
+      <w:r>
+        <w:t xml:space="preserve"> de la ponctuation, </w:t>
+      </w:r>
+      <w:r>
+        <w:t xml:space="preserve">j’ai décider de l’enlever tout simplement. </w:t>
+      </w:r>
+    </w:p>
+    <w:p>
+      <w:proofErr w:type="spellStart"/>
+      <w:r>
+        <w:t>Evaluate</w:t>
+      </w:r>
+      <w:proofErr w:type="spellEnd"/>
+      <w:r>
+        <w:t xml:space="preserve"> sur </w:t>
+      </w:r>
+      <w:proofErr w:type="spellStart"/>
+      <w:r>
+        <w:t>L</w:t>
+      </w:r>
+      <w:r>
+        <w:t>ogistic</w:t>
+      </w:r>
+      <w:proofErr w:type="spellEnd"/>
+      <w:r>
+        <w:t xml:space="preserve"> </w:t>
+      </w:r>
+      <w:proofErr w:type="spellStart"/>
+      <w:r>
+        <w:t>R</w:t>
+      </w:r>
+      <w:r>
+        <w:t>egression</w:t>
+      </w:r>
+      <w:proofErr w:type="spellEnd"/>
+      <w:r>
+        <w:t xml:space="preserve"> : </w:t>
+      </w:r>
+    </w:p>
+    <w:p>
+      <w:pPr>
+        <w:pStyle w:val="Paragraphedeliste"/>
+        <w:numPr>
+          <w:ilvl w:val="0"/>
+          <w:numId w:val="1"/>
+        </w:numPr>
+      </w:pPr>
+      <w:r>
+        <w:t>Sans</w:t>
+      </w:r>
+      <w:r>
+        <w:t xml:space="preserve"> ponctuation : </w:t>
+      </w:r>
       <w:proofErr w:type="spellStart"/>
       <w:r>
         <w:rPr>
           <w:highlight w:val="yellow"/>
         </w:rPr>
-        <w:t>Random</w:t>
-      </w:r>
-      <w:proofErr w:type="spellEnd"/>
+        <w:t>A</w:t>
+      </w:r>
       <w:r>
         <w:rPr>
           <w:highlight w:val="yellow"/>
         </w:rPr>
+        <w:t>ccuracy</w:t>
+      </w:r>
+      <w:proofErr w:type="spellEnd"/>
+      <w:r>
+        <w:rPr>
+          <w:highlight w:val="yellow"/>
+        </w:rPr>
+        <w:t xml:space="preserve"> 96.29</w:t>
+      </w:r>
+      <w:r>
+        <w:rPr>
+          <w:highlight w:val="yellow"/>
+        </w:rPr>
+        <w:t>%</w:t>
+      </w:r>
+    </w:p>
+    <w:p>
+      <w:pPr>
+        <w:pStyle w:val="Paragraphedeliste"/>
+        <w:numPr>
+          <w:ilvl w:val="0"/>
+          <w:numId w:val="1"/>
+        </w:numPr>
+      </w:pPr>
+      <w:r>
+        <w:t xml:space="preserve">Avec ponctuation : </w:t>
+      </w:r>
+      <w:proofErr w:type="spellStart"/>
+      <w:r>
+        <w:rPr>
+          <w:highlight w:val="yellow"/>
+        </w:rPr>
+        <w:t>A</w:t>
+      </w:r>
+      <w:r>
+        <w:rPr>
+          <w:highlight w:val="yellow"/>
+        </w:rPr>
+        <w:t>ccuracy</w:t>
+      </w:r>
+      <w:proofErr w:type="spellEnd"/>
+      <w:r>
+        <w:rPr>
+          <w:highlight w:val="yellow"/>
+        </w:rPr>
+        <w:t xml:space="preserve"> 96.14</w:t>
+      </w:r>
+      <w:r>
+        <w:rPr>
+          <w:highlight w:val="yellow"/>
+        </w:rPr>
+        <w:t>%</w:t>
+      </w:r>
+    </w:p>
+    <w:p>
+      <w:proofErr w:type="spellStart"/>
+      <w:r>
+        <w:t>Evaluate</w:t>
+      </w:r>
+      <w:proofErr w:type="spellEnd"/>
+      <w:r>
+        <w:t xml:space="preserve"> sur</w:t>
+      </w:r>
+      <w:r>
         <w:t xml:space="preserve"> </w:t>
       </w:r>
       <w:r>
+        <w:t>SVM</w:t>
+      </w:r>
+      <w:r>
+        <w:t xml:space="preserve"> </w:t>
+      </w:r>
+      <w:r>
+        <w:t>:</w:t>
+      </w:r>
+    </w:p>
+    <w:p>
+      <w:pPr>
+        <w:pStyle w:val="Paragraphedeliste"/>
+        <w:numPr>
+          <w:ilvl w:val="0"/>
+          <w:numId w:val="1"/>
+        </w:numPr>
+      </w:pPr>
+      <w:r>
+        <w:t xml:space="preserve"> Sans ponctuation : </w:t>
+      </w:r>
+      <w:proofErr w:type="spellStart"/>
+      <w:r>
         <w:rPr>
           <w:highlight w:val="yellow"/>
         </w:rPr>
-        <w:t>Forest</w:t>
-      </w:r>
+        <w:t>Accuracy</w:t>
+      </w:r>
+      <w:proofErr w:type="spellEnd"/>
       <w:r>
         <w:rPr>
           <w:highlight w:val="yellow"/>
@@ -297,156 +716,1444 @@
         <w:rPr>
           <w:highlight w:val="yellow"/>
         </w:rPr>
-        <w:t>Classifier</w:t>
+        <w:t>96.25</w:t>
       </w:r>
       <w:r>
         <w:rPr>
           <w:highlight w:val="yellow"/>
         </w:rPr>
-        <w:t> :</w:t>
-      </w:r>
-      <w:r>
+        <w:t>%</w:t>
+      </w:r>
+    </w:p>
+    <w:p>
+      <w:pPr>
+        <w:pStyle w:val="Paragraphedeliste"/>
+        <w:numPr>
+          <w:ilvl w:val="0"/>
+          <w:numId w:val="1"/>
+        </w:numPr>
+      </w:pPr>
+      <w:r>
+        <w:t xml:space="preserve">Avec ponctuation : </w:t>
+      </w:r>
+      <w:proofErr w:type="spellStart"/>
+      <w:r>
+        <w:rPr>
+          <w:highlight w:val="yellow"/>
+        </w:rPr>
+        <w:t>Accuracy</w:t>
+      </w:r>
+      <w:proofErr w:type="spellEnd"/>
+      <w:r>
+        <w:rPr>
+          <w:highlight w:val="yellow"/>
+        </w:rPr>
         <w:t xml:space="preserve"> </w:t>
       </w:r>
       <w:r>
-        <w:t>91.29346733668342%</w:t>
-      </w:r>
-    </w:p>
-    <w:p>
-      <w:r>
         <w:rPr>
           <w:highlight w:val="yellow"/>
         </w:rPr>
-        <w:t>SVM :</w:t>
-      </w:r>
-      <w:r>
+        <w:t>96.12</w:t>
+      </w:r>
+      <w:r>
+        <w:rPr>
+          <w:highlight w:val="yellow"/>
+        </w:rPr>
+        <w:t>%</w:t>
+      </w:r>
+    </w:p>
+    <w:p>
+      <w:r>
+        <w:t xml:space="preserve">J’aurai pu ajouter deux nouvelles </w:t>
+      </w:r>
+      <w:proofErr w:type="spellStart"/>
+      <w:r>
+        <w:t>features</w:t>
+      </w:r>
+      <w:proofErr w:type="spellEnd"/>
+      <w:r>
+        <w:t xml:space="preserve">, </w:t>
+      </w:r>
+      <w:proofErr w:type="spellStart"/>
+      <w:r>
+        <w:rPr>
+          <w:b/>
+          <w:bCs/>
+        </w:rPr>
+        <w:t>preceded_by_comma</w:t>
+      </w:r>
+      <w:proofErr w:type="spellEnd"/>
+      <w:r>
+        <w:rPr>
+          <w:b/>
+          <w:bCs/>
+        </w:rPr>
         <w:t xml:space="preserve"> </w:t>
       </w:r>
       <w:r>
-        <w:t>91.49547738693468%</w:t>
-      </w:r>
-    </w:p>
-    <w:p>
-      <w:r>
-        <w:rPr>
-          <w:highlight w:val="yellow"/>
-        </w:rPr>
-        <w:t>Multinomial</w:t>
-      </w:r>
-      <w:r>
-        <w:rPr>
-          <w:highlight w:val="yellow"/>
+        <w:t xml:space="preserve">et </w:t>
+      </w:r>
+      <w:proofErr w:type="spellStart"/>
+      <w:r>
+        <w:rPr>
+          <w:b/>
+          <w:bCs/>
+        </w:rPr>
+        <w:t>followed_by_comma</w:t>
+      </w:r>
+      <w:proofErr w:type="spellEnd"/>
+      <w:r>
+        <w:rPr>
+          <w:b/>
+          <w:bCs/>
         </w:rPr>
         <w:t xml:space="preserve"> </w:t>
       </w:r>
-      <w:proofErr w:type="spellStart"/>
-      <w:r>
-        <w:rPr>
-          <w:highlight w:val="yellow"/>
-        </w:rPr>
-        <w:t>N</w:t>
-      </w:r>
-      <w:r>
-        <w:rPr>
-          <w:highlight w:val="yellow"/>
-        </w:rPr>
-        <w:t>aive</w:t>
-      </w:r>
-      <w:proofErr w:type="spellEnd"/>
-      <w:r>
-        <w:rPr>
-          <w:highlight w:val="yellow"/>
-        </w:rPr>
+      <w:r>
+        <w:t>qui auraient pu avoir du sens.</w:t>
+      </w:r>
+    </w:p>
+    <w:p>
+      <w:pPr>
+        <w:rPr>
+          <w:lang w:val="en-US"/>
+        </w:rPr>
+      </w:pPr>
+      <w:r>
+        <w:rPr>
+          <w:lang w:val="en-US"/>
+        </w:rPr>
+        <w:t xml:space="preserve">Passons maintenant aux tests des features </w:t>
+      </w:r>
+      <w:r>
+        <w:rPr>
+          <w:lang w:val="en-US"/>
+        </w:rPr>
+        <w:t>"is_final_word"</w:t>
+      </w:r>
+      <w:r>
+        <w:rPr>
+          <w:lang w:val="en-US"/>
+        </w:rPr>
+        <w:t>,</w:t>
+      </w:r>
+      <w:r>
+        <w:rPr>
+          <w:lang w:val="en-US"/>
+        </w:rPr>
+        <w:t>"</w:t>
+      </w:r>
+      <w:proofErr w:type="spellStart"/>
+      <w:r>
+        <w:rPr>
+          <w:lang w:val="en-US"/>
+        </w:rPr>
+        <w:t>is_starting_word</w:t>
+      </w:r>
+      <w:proofErr w:type="spellEnd"/>
+      <w:r>
+        <w:rPr>
+          <w:lang w:val="en-US"/>
+        </w:rPr>
+        <w:t>"</w:t>
+      </w:r>
+      <w:r>
+        <w:rPr>
+          <w:lang w:val="en-US"/>
+        </w:rPr>
+        <w:t xml:space="preserve"> et </w:t>
+      </w:r>
+      <w:r>
+        <w:rPr>
+          <w:lang w:val="en-US"/>
+        </w:rPr>
+        <w:t>"</w:t>
+      </w:r>
+      <w:proofErr w:type="spellStart"/>
+      <w:r>
+        <w:rPr>
+          <w:lang w:val="en-US"/>
+        </w:rPr>
+        <w:t>is_capitalized</w:t>
+      </w:r>
+      <w:proofErr w:type="spellEnd"/>
+      <w:r>
+        <w:rPr>
+          <w:lang w:val="en-US"/>
+        </w:rPr>
+        <w:t>"</w:t>
+      </w:r>
+      <w:r>
+        <w:rPr>
+          <w:lang w:val="en-US"/>
+        </w:rPr>
+        <w:t>. Sur la Logistic Regression en guise de baseline:</w:t>
+      </w:r>
+    </w:p>
+    <w:p>
+      <w:proofErr w:type="spellStart"/>
+      <w:r>
+        <w:t>Evaluate</w:t>
+      </w:r>
+      <w:proofErr w:type="spellEnd"/>
+      <w:r>
+        <w:t xml:space="preserve"> sur </w:t>
+      </w:r>
+      <w:proofErr w:type="spellStart"/>
+      <w:r>
+        <w:t>L</w:t>
+      </w:r>
+      <w:r>
+        <w:t>ogistic</w:t>
+      </w:r>
+      <w:proofErr w:type="spellEnd"/>
+      <w:r>
         <w:t xml:space="preserve"> </w:t>
       </w:r>
       <w:r>
-        <w:rPr>
-          <w:highlight w:val="yellow"/>
-        </w:rPr>
-        <w:t>B</w:t>
-      </w:r>
-      <w:r>
-        <w:rPr>
-          <w:highlight w:val="yellow"/>
-        </w:rPr>
-        <w:t>ayes :</w:t>
-      </w:r>
-      <w:r>
-        <w:t xml:space="preserve"> </w:t>
-      </w:r>
-      <w:r>
-        <w:t>91.49396984924623%</w:t>
-      </w:r>
-    </w:p>
-    <w:p>
-      <w:pPr>
-        <w:rPr>
-          <w:highlight w:val="yellow"/>
-        </w:rPr>
-      </w:pPr>
-      <w:proofErr w:type="spellStart"/>
-      <w:r>
-        <w:rPr>
-          <w:highlight w:val="yellow"/>
-        </w:rPr>
-        <w:t>XGBoost</w:t>
-      </w:r>
-      <w:proofErr w:type="spellEnd"/>
-      <w:r>
-        <w:rPr>
-          <w:highlight w:val="yellow"/>
-        </w:rPr>
-        <w:t> :</w:t>
-      </w:r>
-      <w:r>
-        <w:t xml:space="preserve"> </w:t>
-      </w:r>
-      <w:r>
-        <w:t>93.39597989949749%</w:t>
-      </w:r>
-    </w:p>
-    <w:p>
-      <w:r>
-        <w:t xml:space="preserve">Nous pouvons remarquer que le model </w:t>
-      </w:r>
-      <w:proofErr w:type="spellStart"/>
-      <w:r>
-        <w:t>XGBoost</w:t>
-      </w:r>
-      <w:proofErr w:type="spellEnd"/>
-      <w:r>
-        <w:t xml:space="preserve"> est le modèle avec la meilleure </w:t>
-      </w:r>
-      <w:proofErr w:type="spellStart"/>
-      <w:r>
-        <w:t>accuracy</w:t>
-      </w:r>
-      <w:proofErr w:type="spellEnd"/>
-      <w:r>
-        <w:t xml:space="preserve">.  </w:t>
-      </w:r>
-    </w:p>
-    <w:p>
-      <w:r>
-        <w:t xml:space="preserve">J’ai utilisé que des modèles faciles a implémenter avec la </w:t>
-      </w:r>
-      <w:proofErr w:type="spellStart"/>
-      <w:r>
-        <w:t>library</w:t>
-      </w:r>
-      <w:proofErr w:type="spellEnd"/>
-      <w:r>
-        <w:t xml:space="preserve"> </w:t>
-      </w:r>
-      <w:proofErr w:type="spellStart"/>
-      <w:r>
-        <w:t>sklearn</w:t>
-      </w:r>
-      <w:proofErr w:type="spellEnd"/>
-      <w:r>
-        <w:t xml:space="preserve"> c’est pour cela que je n’ai pas utilisé le modèle transformer.</w:t>
-      </w:r>
-    </w:p>
+        <w:t>R</w:t>
+      </w:r>
+      <w:r>
+        <w:t>égression</w:t>
+      </w:r>
+      <w:r>
+        <w:t xml:space="preserve"> : </w:t>
+      </w:r>
+    </w:p>
+    <w:tbl>
+      <w:tblPr>
+        <w:tblStyle w:val="TableauGrille5Fonc-Accentuation5"/>
+        <w:tblW w:w="11091" w:type="dxa"/>
+        <w:tblInd w:w="-1017" w:type="dxa"/>
+        <w:tblLook w:val="04A0" w:firstRow="1" w:lastRow="0" w:firstColumn="1" w:lastColumn="0" w:noHBand="0" w:noVBand="1"/>
+      </w:tblPr>
+      <w:tblGrid>
+        <w:gridCol w:w="1753"/>
+        <w:gridCol w:w="1459"/>
+        <w:gridCol w:w="1753"/>
+        <w:gridCol w:w="1457"/>
+        <w:gridCol w:w="1459"/>
+        <w:gridCol w:w="1753"/>
+        <w:gridCol w:w="1457"/>
+      </w:tblGrid>
+      <w:tr>
+        <w:trPr>
+          <w:cnfStyle w:val="100000000000" w:firstRow="1" w:lastRow="0" w:firstColumn="0" w:lastColumn="0" w:oddVBand="0" w:evenVBand="0" w:oddHBand="0" w:evenHBand="0" w:firstRowFirstColumn="0" w:firstRowLastColumn="0" w:lastRowFirstColumn="0" w:lastRowLastColumn="0"/>
+          <w:trHeight w:val="553"/>
+        </w:trPr>
+        <w:tc>
+          <w:tcPr>
+            <w:cnfStyle w:val="001000000000" w:firstRow="0" w:lastRow="0" w:firstColumn="1" w:lastColumn="0" w:oddVBand="0" w:evenVBand="0" w:oddHBand="0" w:evenHBand="0" w:firstRowFirstColumn="0" w:firstRowLastColumn="0" w:lastRowFirstColumn="0" w:lastRowLastColumn="0"/>
+            <w:tcW w:w="1753" w:type="dxa"/>
+          </w:tcPr>
+          <w:p>
+            <w:pPr>
+              <w:jc w:val="center"/>
+            </w:pPr>
+          </w:p>
+        </w:tc>
+        <w:tc>
+          <w:tcPr>
+            <w:tcW w:w="1459" w:type="dxa"/>
+          </w:tcPr>
+          <w:p>
+            <w:pPr>
+              <w:jc w:val="center"/>
+              <w:cnfStyle w:val="100000000000" w:firstRow="1" w:lastRow="0" w:firstColumn="0" w:lastColumn="0" w:oddVBand="0" w:evenVBand="0" w:oddHBand="0" w:evenHBand="0" w:firstRowFirstColumn="0" w:firstRowLastColumn="0" w:lastRowFirstColumn="0" w:lastRowLastColumn="0"/>
+            </w:pPr>
+            <w:proofErr w:type="spellStart"/>
+            <w:r>
+              <w:t>Is_final_word</w:t>
+            </w:r>
+            <w:proofErr w:type="spellEnd"/>
+            <w:r>
+              <w:t xml:space="preserve"> Active</w:t>
+            </w:r>
+          </w:p>
+        </w:tc>
+        <w:tc>
+          <w:tcPr>
+            <w:tcW w:w="1749" w:type="dxa"/>
+          </w:tcPr>
+          <w:p>
+            <w:pPr>
+              <w:jc w:val="center"/>
+              <w:cnfStyle w:val="100000000000" w:firstRow="1" w:lastRow="0" w:firstColumn="0" w:lastColumn="0" w:oddVBand="0" w:evenVBand="0" w:oddHBand="0" w:evenHBand="0" w:firstRowFirstColumn="0" w:firstRowLastColumn="0" w:lastRowFirstColumn="0" w:lastRowLastColumn="0"/>
+            </w:pPr>
+            <w:proofErr w:type="spellStart"/>
+            <w:r>
+              <w:rPr>
+                <w:lang w:val="en-US"/>
+              </w:rPr>
+              <w:t>I</w:t>
+            </w:r>
+            <w:r>
+              <w:rPr>
+                <w:lang w:val="en-US"/>
+              </w:rPr>
+              <w:t>s_starting_word</w:t>
+            </w:r>
+            <w:proofErr w:type="spellEnd"/>
+            <w:r>
+              <w:t xml:space="preserve"> </w:t>
+            </w:r>
+            <w:r>
+              <w:t>Active</w:t>
+            </w:r>
+          </w:p>
+        </w:tc>
+        <w:tc>
+          <w:tcPr>
+            <w:tcW w:w="1459" w:type="dxa"/>
+          </w:tcPr>
+          <w:p>
+            <w:pPr>
+              <w:jc w:val="center"/>
+              <w:cnfStyle w:val="100000000000" w:firstRow="1" w:lastRow="0" w:firstColumn="0" w:lastColumn="0" w:oddVBand="0" w:evenVBand="0" w:oddHBand="0" w:evenHBand="0" w:firstRowFirstColumn="0" w:firstRowLastColumn="0" w:lastRowFirstColumn="0" w:lastRowLastColumn="0"/>
+            </w:pPr>
+            <w:proofErr w:type="spellStart"/>
+            <w:r>
+              <w:rPr>
+                <w:lang w:val="en-US"/>
+              </w:rPr>
+              <w:t>I</w:t>
+            </w:r>
+            <w:r>
+              <w:rPr>
+                <w:lang w:val="en-US"/>
+              </w:rPr>
+              <w:t>s_capitalized</w:t>
+            </w:r>
+            <w:proofErr w:type="spellEnd"/>
+            <w:r>
+              <w:t xml:space="preserve"> Active</w:t>
+            </w:r>
+          </w:p>
+        </w:tc>
+        <w:tc>
+          <w:tcPr>
+            <w:tcW w:w="1459" w:type="dxa"/>
+          </w:tcPr>
+          <w:p>
+            <w:pPr>
+              <w:jc w:val="center"/>
+              <w:cnfStyle w:val="100000000000" w:firstRow="1" w:lastRow="0" w:firstColumn="0" w:lastColumn="0" w:oddVBand="0" w:evenVBand="0" w:oddHBand="0" w:evenHBand="0" w:firstRowFirstColumn="0" w:firstRowLastColumn="0" w:lastRowFirstColumn="0" w:lastRowLastColumn="0"/>
+              <w:rPr>
+                <w:lang w:val="en-US"/>
+              </w:rPr>
+            </w:pPr>
+            <w:proofErr w:type="spellStart"/>
+            <w:r>
+              <w:rPr>
+                <w:lang w:val="en-US"/>
+              </w:rPr>
+              <w:t>Is_final_word</w:t>
+            </w:r>
+            <w:proofErr w:type="spellEnd"/>
+            <w:r>
+              <w:rPr>
+                <w:lang w:val="en-US"/>
+              </w:rPr>
+              <w:t xml:space="preserve"> </w:t>
+            </w:r>
+            <w:r>
+              <w:rPr>
+                <w:lang w:val="en-US"/>
+              </w:rPr>
+              <w:t xml:space="preserve">Not </w:t>
+            </w:r>
+            <w:r>
+              <w:rPr>
+                <w:lang w:val="en-US"/>
+              </w:rPr>
+              <w:t>Active</w:t>
+            </w:r>
+          </w:p>
+        </w:tc>
+        <w:tc>
+          <w:tcPr>
+            <w:tcW w:w="1753" w:type="dxa"/>
+          </w:tcPr>
+          <w:p>
+            <w:pPr>
+              <w:jc w:val="center"/>
+              <w:cnfStyle w:val="100000000000" w:firstRow="1" w:lastRow="0" w:firstColumn="0" w:lastColumn="0" w:oddVBand="0" w:evenVBand="0" w:oddHBand="0" w:evenHBand="0" w:firstRowFirstColumn="0" w:firstRowLastColumn="0" w:lastRowFirstColumn="0" w:lastRowLastColumn="0"/>
+              <w:rPr>
+                <w:lang w:val="en-US"/>
+              </w:rPr>
+            </w:pPr>
+            <w:proofErr w:type="spellStart"/>
+            <w:r>
+              <w:rPr>
+                <w:lang w:val="en-US"/>
+              </w:rPr>
+              <w:t>I</w:t>
+            </w:r>
+            <w:r>
+              <w:rPr>
+                <w:lang w:val="en-US"/>
+              </w:rPr>
+              <w:t>s_starting_word</w:t>
+            </w:r>
+            <w:proofErr w:type="spellEnd"/>
+            <w:r>
+              <w:rPr>
+                <w:lang w:val="en-US"/>
+              </w:rPr>
+              <w:t xml:space="preserve"> Not Active</w:t>
+            </w:r>
+          </w:p>
+        </w:tc>
+        <w:tc>
+          <w:tcPr>
+            <w:tcW w:w="1459" w:type="dxa"/>
+          </w:tcPr>
+          <w:p>
+            <w:pPr>
+              <w:jc w:val="center"/>
+              <w:cnfStyle w:val="100000000000" w:firstRow="1" w:lastRow="0" w:firstColumn="0" w:lastColumn="0" w:oddVBand="0" w:evenVBand="0" w:oddHBand="0" w:evenHBand="0" w:firstRowFirstColumn="0" w:firstRowLastColumn="0" w:lastRowFirstColumn="0" w:lastRowLastColumn="0"/>
+            </w:pPr>
+            <w:proofErr w:type="spellStart"/>
+            <w:r>
+              <w:rPr>
+                <w:lang w:val="en-US"/>
+              </w:rPr>
+              <w:t>I</w:t>
+            </w:r>
+            <w:r>
+              <w:rPr>
+                <w:lang w:val="en-US"/>
+              </w:rPr>
+              <w:t>s_capitalized</w:t>
+            </w:r>
+            <w:proofErr w:type="spellEnd"/>
+            <w:r>
+              <w:t xml:space="preserve"> </w:t>
+            </w:r>
+            <w:r>
+              <w:rPr>
+                <w:lang w:val="en-US"/>
+              </w:rPr>
+              <w:t>Not Active</w:t>
+            </w:r>
+          </w:p>
+        </w:tc>
+      </w:tr>
+      <w:tr>
+        <w:trPr>
+          <w:cnfStyle w:val="000000100000" w:firstRow="0" w:lastRow="0" w:firstColumn="0" w:lastColumn="0" w:oddVBand="0" w:evenVBand="0" w:oddHBand="1" w:evenHBand="0" w:firstRowFirstColumn="0" w:firstRowLastColumn="0" w:lastRowFirstColumn="0" w:lastRowLastColumn="0"/>
+          <w:trHeight w:val="553"/>
+        </w:trPr>
+        <w:tc>
+          <w:tcPr>
+            <w:cnfStyle w:val="001000000000" w:firstRow="0" w:lastRow="0" w:firstColumn="1" w:lastColumn="0" w:oddVBand="0" w:evenVBand="0" w:oddHBand="0" w:evenHBand="0" w:firstRowFirstColumn="0" w:firstRowLastColumn="0" w:lastRowFirstColumn="0" w:lastRowLastColumn="0"/>
+            <w:tcW w:w="1753" w:type="dxa"/>
+          </w:tcPr>
+          <w:p>
+            <w:pPr>
+              <w:jc w:val="center"/>
+              <w:rPr>
+                <w:lang w:val="en-US"/>
+              </w:rPr>
+            </w:pPr>
+            <w:proofErr w:type="spellStart"/>
+            <w:r>
+              <w:rPr>
+                <w:lang w:val="en-US"/>
+              </w:rPr>
+              <w:t>Is_final_word</w:t>
+            </w:r>
+            <w:proofErr w:type="spellEnd"/>
+            <w:r>
+              <w:rPr>
+                <w:lang w:val="en-US"/>
+              </w:rPr>
+              <w:t xml:space="preserve"> Not Active</w:t>
+            </w:r>
+          </w:p>
+        </w:tc>
+        <w:tc>
+          <w:tcPr>
+            <w:tcW w:w="1459" w:type="dxa"/>
+            <w:shd w:val="clear" w:color="auto" w:fill="FF0000"/>
+          </w:tcPr>
+          <w:p>
+            <w:pPr>
+              <w:jc w:val="center"/>
+              <w:cnfStyle w:val="000000100000" w:firstRow="0" w:lastRow="0" w:firstColumn="0" w:lastColumn="0" w:oddVBand="0" w:evenVBand="0" w:oddHBand="1" w:evenHBand="0" w:firstRowFirstColumn="0" w:firstRowLastColumn="0" w:lastRowFirstColumn="0" w:lastRowLastColumn="0"/>
+              <w:rPr>
+                <w:lang w:val="en-US"/>
+              </w:rPr>
+            </w:pPr>
+          </w:p>
+        </w:tc>
+        <w:tc>
+          <w:tcPr>
+            <w:tcW w:w="1749" w:type="dxa"/>
+          </w:tcPr>
+          <w:p>
+            <w:pPr>
+              <w:jc w:val="center"/>
+              <w:cnfStyle w:val="000000100000" w:firstRow="0" w:lastRow="0" w:firstColumn="0" w:lastColumn="0" w:oddVBand="0" w:evenVBand="0" w:oddHBand="1" w:evenHBand="0" w:firstRowFirstColumn="0" w:firstRowLastColumn="0" w:lastRowFirstColumn="0" w:lastRowLastColumn="0"/>
+              <w:rPr>
+                <w:lang w:val="en-US"/>
+              </w:rPr>
+            </w:pPr>
+            <w:r>
+              <w:rPr>
+                <w:lang w:val="en-US"/>
+              </w:rPr>
+              <w:t>96.2849</w:t>
+            </w:r>
+            <w:r>
+              <w:rPr>
+                <w:lang w:val="en-US"/>
+              </w:rPr>
+              <w:t>%</w:t>
+            </w:r>
+          </w:p>
+        </w:tc>
+        <w:tc>
+          <w:tcPr>
+            <w:tcW w:w="1459" w:type="dxa"/>
+          </w:tcPr>
+          <w:p>
+            <w:pPr>
+              <w:jc w:val="center"/>
+              <w:cnfStyle w:val="000000100000" w:firstRow="0" w:lastRow="0" w:firstColumn="0" w:lastColumn="0" w:oddVBand="0" w:evenVBand="0" w:oddHBand="1" w:evenHBand="0" w:firstRowFirstColumn="0" w:firstRowLastColumn="0" w:lastRowFirstColumn="0" w:lastRowLastColumn="0"/>
+              <w:rPr>
+                <w:lang w:val="en-US"/>
+              </w:rPr>
+            </w:pPr>
+            <w:r>
+              <w:rPr>
+                <w:lang w:val="en-US"/>
+              </w:rPr>
+              <w:t>96.2849</w:t>
+            </w:r>
+            <w:r>
+              <w:rPr>
+                <w:lang w:val="en-US"/>
+              </w:rPr>
+              <w:t>%</w:t>
+            </w:r>
+          </w:p>
+        </w:tc>
+        <w:tc>
+          <w:tcPr>
+            <w:tcW w:w="1459" w:type="dxa"/>
+          </w:tcPr>
+          <w:p>
+            <w:pPr>
+              <w:jc w:val="center"/>
+              <w:cnfStyle w:val="000000100000" w:firstRow="0" w:lastRow="0" w:firstColumn="0" w:lastColumn="0" w:oddVBand="0" w:evenVBand="0" w:oddHBand="1" w:evenHBand="0" w:firstRowFirstColumn="0" w:firstRowLastColumn="0" w:lastRowFirstColumn="0" w:lastRowLastColumn="0"/>
+              <w:rPr>
+                <w:lang w:val="en-US"/>
+              </w:rPr>
+            </w:pPr>
+            <w:r>
+              <w:rPr>
+                <w:lang w:val="en-US"/>
+              </w:rPr>
+              <w:t>96.</w:t>
+            </w:r>
+            <w:r>
+              <w:rPr>
+                <w:lang w:val="en-US"/>
+              </w:rPr>
+              <w:t>2849</w:t>
+            </w:r>
+            <w:r>
+              <w:rPr>
+                <w:lang w:val="en-US"/>
+              </w:rPr>
+              <w:t>%</w:t>
+            </w:r>
+          </w:p>
+        </w:tc>
+        <w:tc>
+          <w:tcPr>
+            <w:tcW w:w="1753" w:type="dxa"/>
+          </w:tcPr>
+          <w:p>
+            <w:pPr>
+              <w:jc w:val="center"/>
+              <w:cnfStyle w:val="000000100000" w:firstRow="0" w:lastRow="0" w:firstColumn="0" w:lastColumn="0" w:oddVBand="0" w:evenVBand="0" w:oddHBand="1" w:evenHBand="0" w:firstRowFirstColumn="0" w:firstRowLastColumn="0" w:lastRowFirstColumn="0" w:lastRowLastColumn="0"/>
+              <w:rPr>
+                <w:lang w:val="en-US"/>
+              </w:rPr>
+            </w:pPr>
+            <w:r>
+              <w:rPr>
+                <w:lang w:val="en-US"/>
+              </w:rPr>
+              <w:t>96.</w:t>
+            </w:r>
+            <w:r>
+              <w:rPr>
+                <w:lang w:val="en-US"/>
+              </w:rPr>
+              <w:t>2849</w:t>
+            </w:r>
+            <w:r>
+              <w:rPr>
+                <w:lang w:val="en-US"/>
+              </w:rPr>
+              <w:t>%</w:t>
+            </w:r>
+          </w:p>
+        </w:tc>
+        <w:tc>
+          <w:tcPr>
+            <w:tcW w:w="1459" w:type="dxa"/>
+          </w:tcPr>
+          <w:p>
+            <w:pPr>
+              <w:jc w:val="center"/>
+              <w:cnfStyle w:val="000000100000" w:firstRow="0" w:lastRow="0" w:firstColumn="0" w:lastColumn="0" w:oddVBand="0" w:evenVBand="0" w:oddHBand="1" w:evenHBand="0" w:firstRowFirstColumn="0" w:firstRowLastColumn="0" w:lastRowFirstColumn="0" w:lastRowLastColumn="0"/>
+              <w:rPr>
+                <w:lang w:val="en-US"/>
+              </w:rPr>
+            </w:pPr>
+            <w:r>
+              <w:rPr>
+                <w:lang w:val="en-US"/>
+              </w:rPr>
+              <w:t>96.</w:t>
+            </w:r>
+            <w:r>
+              <w:rPr>
+                <w:lang w:val="en-US"/>
+              </w:rPr>
+              <w:t>2849</w:t>
+            </w:r>
+            <w:r>
+              <w:rPr>
+                <w:lang w:val="en-US"/>
+              </w:rPr>
+              <w:t>%</w:t>
+            </w:r>
+          </w:p>
+        </w:tc>
+      </w:tr>
+      <w:tr>
+        <w:trPr>
+          <w:trHeight w:val="579"/>
+        </w:trPr>
+        <w:tc>
+          <w:tcPr>
+            <w:cnfStyle w:val="001000000000" w:firstRow="0" w:lastRow="0" w:firstColumn="1" w:lastColumn="0" w:oddVBand="0" w:evenVBand="0" w:oddHBand="0" w:evenHBand="0" w:firstRowFirstColumn="0" w:firstRowLastColumn="0" w:lastRowFirstColumn="0" w:lastRowLastColumn="0"/>
+            <w:tcW w:w="1753" w:type="dxa"/>
+          </w:tcPr>
+          <w:p>
+            <w:pPr>
+              <w:jc w:val="center"/>
+              <w:rPr>
+                <w:lang w:val="en-US"/>
+              </w:rPr>
+            </w:pPr>
+            <w:proofErr w:type="spellStart"/>
+            <w:r>
+              <w:rPr>
+                <w:lang w:val="en-US"/>
+              </w:rPr>
+              <w:t>I</w:t>
+            </w:r>
+            <w:r>
+              <w:rPr>
+                <w:lang w:val="en-US"/>
+              </w:rPr>
+              <w:t>s_starting_word</w:t>
+            </w:r>
+            <w:proofErr w:type="spellEnd"/>
+            <w:r>
+              <w:rPr>
+                <w:lang w:val="en-US"/>
+              </w:rPr>
+              <w:t xml:space="preserve"> </w:t>
+            </w:r>
+            <w:r>
+              <w:rPr>
+                <w:lang w:val="en-US"/>
+              </w:rPr>
+              <w:t>Not Active</w:t>
+            </w:r>
+          </w:p>
+        </w:tc>
+        <w:tc>
+          <w:tcPr>
+            <w:tcW w:w="1459" w:type="dxa"/>
+          </w:tcPr>
+          <w:p>
+            <w:pPr>
+              <w:jc w:val="center"/>
+              <w:cnfStyle w:val="000000000000" w:firstRow="0" w:lastRow="0" w:firstColumn="0" w:lastColumn="0" w:oddVBand="0" w:evenVBand="0" w:oddHBand="0" w:evenHBand="0" w:firstRowFirstColumn="0" w:firstRowLastColumn="0" w:lastRowFirstColumn="0" w:lastRowLastColumn="0"/>
+              <w:rPr>
+                <w:lang w:val="en-US"/>
+              </w:rPr>
+            </w:pPr>
+            <w:r>
+              <w:rPr>
+                <w:lang w:val="en-US"/>
+              </w:rPr>
+              <w:t>96.2849</w:t>
+            </w:r>
+            <w:r>
+              <w:rPr>
+                <w:lang w:val="en-US"/>
+              </w:rPr>
+              <w:t>%</w:t>
+            </w:r>
+          </w:p>
+        </w:tc>
+        <w:tc>
+          <w:tcPr>
+            <w:tcW w:w="1749" w:type="dxa"/>
+            <w:shd w:val="clear" w:color="auto" w:fill="FF0000"/>
+          </w:tcPr>
+          <w:p>
+            <w:pPr>
+              <w:jc w:val="center"/>
+              <w:cnfStyle w:val="000000000000" w:firstRow="0" w:lastRow="0" w:firstColumn="0" w:lastColumn="0" w:oddVBand="0" w:evenVBand="0" w:oddHBand="0" w:evenHBand="0" w:firstRowFirstColumn="0" w:firstRowLastColumn="0" w:lastRowFirstColumn="0" w:lastRowLastColumn="0"/>
+              <w:rPr>
+                <w:lang w:val="en-US"/>
+              </w:rPr>
+            </w:pPr>
+          </w:p>
+        </w:tc>
+        <w:tc>
+          <w:tcPr>
+            <w:tcW w:w="1459" w:type="dxa"/>
+          </w:tcPr>
+          <w:p>
+            <w:pPr>
+              <w:jc w:val="center"/>
+              <w:cnfStyle w:val="000000000000" w:firstRow="0" w:lastRow="0" w:firstColumn="0" w:lastColumn="0" w:oddVBand="0" w:evenVBand="0" w:oddHBand="0" w:evenHBand="0" w:firstRowFirstColumn="0" w:firstRowLastColumn="0" w:lastRowFirstColumn="0" w:lastRowLastColumn="0"/>
+              <w:rPr>
+                <w:lang w:val="en-US"/>
+              </w:rPr>
+            </w:pPr>
+            <w:r>
+              <w:rPr>
+                <w:lang w:val="en-US"/>
+              </w:rPr>
+              <w:t>96.2849</w:t>
+            </w:r>
+            <w:r>
+              <w:rPr>
+                <w:lang w:val="en-US"/>
+              </w:rPr>
+              <w:t>%</w:t>
+            </w:r>
+          </w:p>
+        </w:tc>
+        <w:tc>
+          <w:tcPr>
+            <w:tcW w:w="1459" w:type="dxa"/>
+          </w:tcPr>
+          <w:p>
+            <w:pPr>
+              <w:jc w:val="center"/>
+              <w:cnfStyle w:val="000000000000" w:firstRow="0" w:lastRow="0" w:firstColumn="0" w:lastColumn="0" w:oddVBand="0" w:evenVBand="0" w:oddHBand="0" w:evenHBand="0" w:firstRowFirstColumn="0" w:firstRowLastColumn="0" w:lastRowFirstColumn="0" w:lastRowLastColumn="0"/>
+              <w:rPr>
+                <w:lang w:val="en-US"/>
+              </w:rPr>
+            </w:pPr>
+            <w:r>
+              <w:rPr>
+                <w:lang w:val="en-US"/>
+              </w:rPr>
+              <w:t>96.</w:t>
+            </w:r>
+            <w:r>
+              <w:rPr>
+                <w:lang w:val="en-US"/>
+              </w:rPr>
+              <w:t>2849</w:t>
+            </w:r>
+            <w:r>
+              <w:rPr>
+                <w:lang w:val="en-US"/>
+              </w:rPr>
+              <w:t>%</w:t>
+            </w:r>
+          </w:p>
+        </w:tc>
+        <w:tc>
+          <w:tcPr>
+            <w:tcW w:w="1753" w:type="dxa"/>
+          </w:tcPr>
+          <w:p>
+            <w:pPr>
+              <w:jc w:val="center"/>
+              <w:cnfStyle w:val="000000000000" w:firstRow="0" w:lastRow="0" w:firstColumn="0" w:lastColumn="0" w:oddVBand="0" w:evenVBand="0" w:oddHBand="0" w:evenHBand="0" w:firstRowFirstColumn="0" w:firstRowLastColumn="0" w:lastRowFirstColumn="0" w:lastRowLastColumn="0"/>
+              <w:rPr>
+                <w:lang w:val="en-US"/>
+              </w:rPr>
+            </w:pPr>
+            <w:r>
+              <w:rPr>
+                <w:lang w:val="en-US"/>
+              </w:rPr>
+              <w:t>96.</w:t>
+            </w:r>
+            <w:r>
+              <w:rPr>
+                <w:lang w:val="en-US"/>
+              </w:rPr>
+              <w:t>2849</w:t>
+            </w:r>
+            <w:r>
+              <w:rPr>
+                <w:lang w:val="en-US"/>
+              </w:rPr>
+              <w:t>%</w:t>
+            </w:r>
+          </w:p>
+        </w:tc>
+        <w:tc>
+          <w:tcPr>
+            <w:tcW w:w="1459" w:type="dxa"/>
+          </w:tcPr>
+          <w:p>
+            <w:pPr>
+              <w:jc w:val="center"/>
+              <w:cnfStyle w:val="000000000000" w:firstRow="0" w:lastRow="0" w:firstColumn="0" w:lastColumn="0" w:oddVBand="0" w:evenVBand="0" w:oddHBand="0" w:evenHBand="0" w:firstRowFirstColumn="0" w:firstRowLastColumn="0" w:lastRowFirstColumn="0" w:lastRowLastColumn="0"/>
+              <w:rPr>
+                <w:lang w:val="en-US"/>
+              </w:rPr>
+            </w:pPr>
+            <w:r>
+              <w:rPr>
+                <w:lang w:val="en-US"/>
+              </w:rPr>
+              <w:t>96.</w:t>
+            </w:r>
+            <w:r>
+              <w:rPr>
+                <w:lang w:val="en-US"/>
+              </w:rPr>
+              <w:t>2849</w:t>
+            </w:r>
+            <w:r>
+              <w:rPr>
+                <w:lang w:val="en-US"/>
+              </w:rPr>
+              <w:t>%</w:t>
+            </w:r>
+          </w:p>
+        </w:tc>
+      </w:tr>
+      <w:tr>
+        <w:trPr>
+          <w:cnfStyle w:val="000000100000" w:firstRow="0" w:lastRow="0" w:firstColumn="0" w:lastColumn="0" w:oddVBand="0" w:evenVBand="0" w:oddHBand="1" w:evenHBand="0" w:firstRowFirstColumn="0" w:firstRowLastColumn="0" w:lastRowFirstColumn="0" w:lastRowLastColumn="0"/>
+          <w:trHeight w:val="553"/>
+        </w:trPr>
+        <w:tc>
+          <w:tcPr>
+            <w:cnfStyle w:val="001000000000" w:firstRow="0" w:lastRow="0" w:firstColumn="1" w:lastColumn="0" w:oddVBand="0" w:evenVBand="0" w:oddHBand="0" w:evenHBand="0" w:firstRowFirstColumn="0" w:firstRowLastColumn="0" w:lastRowFirstColumn="0" w:lastRowLastColumn="0"/>
+            <w:tcW w:w="1753" w:type="dxa"/>
+          </w:tcPr>
+          <w:p>
+            <w:pPr>
+              <w:jc w:val="center"/>
+            </w:pPr>
+            <w:proofErr w:type="spellStart"/>
+            <w:r>
+              <w:rPr>
+                <w:lang w:val="en-US"/>
+              </w:rPr>
+              <w:t>I</w:t>
+            </w:r>
+            <w:r>
+              <w:rPr>
+                <w:lang w:val="en-US"/>
+              </w:rPr>
+              <w:t>s_capitalized</w:t>
+            </w:r>
+            <w:proofErr w:type="spellEnd"/>
+            <w:r>
+              <w:t xml:space="preserve"> </w:t>
+            </w:r>
+            <w:r>
+              <w:rPr>
+                <w:lang w:val="en-US"/>
+              </w:rPr>
+              <w:t>Not Active</w:t>
+            </w:r>
+          </w:p>
+        </w:tc>
+        <w:tc>
+          <w:tcPr>
+            <w:tcW w:w="1459" w:type="dxa"/>
+          </w:tcPr>
+          <w:p>
+            <w:pPr>
+              <w:jc w:val="center"/>
+              <w:cnfStyle w:val="000000100000" w:firstRow="0" w:lastRow="0" w:firstColumn="0" w:lastColumn="0" w:oddVBand="0" w:evenVBand="0" w:oddHBand="1" w:evenHBand="0" w:firstRowFirstColumn="0" w:firstRowLastColumn="0" w:lastRowFirstColumn="0" w:lastRowLastColumn="0"/>
+            </w:pPr>
+            <w:r>
+              <w:t>96.2849</w:t>
+            </w:r>
+            <w:r>
+              <w:t>%</w:t>
+            </w:r>
+          </w:p>
+        </w:tc>
+        <w:tc>
+          <w:tcPr>
+            <w:tcW w:w="1749" w:type="dxa"/>
+          </w:tcPr>
+          <w:p>
+            <w:pPr>
+              <w:jc w:val="center"/>
+              <w:cnfStyle w:val="000000100000" w:firstRow="0" w:lastRow="0" w:firstColumn="0" w:lastColumn="0" w:oddVBand="0" w:evenVBand="0" w:oddHBand="1" w:evenHBand="0" w:firstRowFirstColumn="0" w:firstRowLastColumn="0" w:lastRowFirstColumn="0" w:lastRowLastColumn="0"/>
+            </w:pPr>
+            <w:r>
+              <w:t>96.2849</w:t>
+            </w:r>
+            <w:r>
+              <w:t>%</w:t>
+            </w:r>
+          </w:p>
+        </w:tc>
+        <w:tc>
+          <w:tcPr>
+            <w:tcW w:w="1459" w:type="dxa"/>
+            <w:shd w:val="clear" w:color="auto" w:fill="FF0000"/>
+          </w:tcPr>
+          <w:p>
+            <w:pPr>
+              <w:jc w:val="center"/>
+              <w:cnfStyle w:val="000000100000" w:firstRow="0" w:lastRow="0" w:firstColumn="0" w:lastColumn="0" w:oddVBand="0" w:evenVBand="0" w:oddHBand="1" w:evenHBand="0" w:firstRowFirstColumn="0" w:firstRowLastColumn="0" w:lastRowFirstColumn="0" w:lastRowLastColumn="0"/>
+            </w:pPr>
+          </w:p>
+        </w:tc>
+        <w:tc>
+          <w:tcPr>
+            <w:tcW w:w="1459" w:type="dxa"/>
+          </w:tcPr>
+          <w:p>
+            <w:pPr>
+              <w:jc w:val="center"/>
+              <w:cnfStyle w:val="000000100000" w:firstRow="0" w:lastRow="0" w:firstColumn="0" w:lastColumn="0" w:oddVBand="0" w:evenVBand="0" w:oddHBand="1" w:evenHBand="0" w:firstRowFirstColumn="0" w:firstRowLastColumn="0" w:lastRowFirstColumn="0" w:lastRowLastColumn="0"/>
+            </w:pPr>
+            <w:r>
+              <w:rPr>
+                <w:lang w:val="en-US"/>
+              </w:rPr>
+              <w:t>96.</w:t>
+            </w:r>
+            <w:r>
+              <w:rPr>
+                <w:lang w:val="en-US"/>
+              </w:rPr>
+              <w:t>2849</w:t>
+            </w:r>
+            <w:r>
+              <w:rPr>
+                <w:lang w:val="en-US"/>
+              </w:rPr>
+              <w:t>%</w:t>
+            </w:r>
+          </w:p>
+        </w:tc>
+        <w:tc>
+          <w:tcPr>
+            <w:tcW w:w="1753" w:type="dxa"/>
+          </w:tcPr>
+          <w:p>
+            <w:pPr>
+              <w:jc w:val="center"/>
+              <w:cnfStyle w:val="000000100000" w:firstRow="0" w:lastRow="0" w:firstColumn="0" w:lastColumn="0" w:oddVBand="0" w:evenVBand="0" w:oddHBand="1" w:evenHBand="0" w:firstRowFirstColumn="0" w:firstRowLastColumn="0" w:lastRowFirstColumn="0" w:lastRowLastColumn="0"/>
+            </w:pPr>
+            <w:r>
+              <w:rPr>
+                <w:lang w:val="en-US"/>
+              </w:rPr>
+              <w:t>96.</w:t>
+            </w:r>
+            <w:r>
+              <w:rPr>
+                <w:lang w:val="en-US"/>
+              </w:rPr>
+              <w:t>2849</w:t>
+            </w:r>
+            <w:r>
+              <w:rPr>
+                <w:lang w:val="en-US"/>
+              </w:rPr>
+              <w:t>%</w:t>
+            </w:r>
+          </w:p>
+        </w:tc>
+        <w:tc>
+          <w:tcPr>
+            <w:tcW w:w="1459" w:type="dxa"/>
+          </w:tcPr>
+          <w:p>
+            <w:pPr>
+              <w:jc w:val="center"/>
+              <w:cnfStyle w:val="000000100000" w:firstRow="0" w:lastRow="0" w:firstColumn="0" w:lastColumn="0" w:oddVBand="0" w:evenVBand="0" w:oddHBand="1" w:evenHBand="0" w:firstRowFirstColumn="0" w:firstRowLastColumn="0" w:lastRowFirstColumn="0" w:lastRowLastColumn="0"/>
+            </w:pPr>
+            <w:r>
+              <w:rPr>
+                <w:lang w:val="en-US"/>
+              </w:rPr>
+              <w:t>96.</w:t>
+            </w:r>
+            <w:r>
+              <w:rPr>
+                <w:lang w:val="en-US"/>
+              </w:rPr>
+              <w:t>2849</w:t>
+            </w:r>
+            <w:r>
+              <w:rPr>
+                <w:lang w:val="en-US"/>
+              </w:rPr>
+              <w:t>%</w:t>
+            </w:r>
+          </w:p>
+        </w:tc>
+      </w:tr>
+      <w:tr>
+        <w:trPr>
+          <w:trHeight w:val="553"/>
+        </w:trPr>
+        <w:tc>
+          <w:tcPr>
+            <w:cnfStyle w:val="001000000000" w:firstRow="0" w:lastRow="0" w:firstColumn="1" w:lastColumn="0" w:oddVBand="0" w:evenVBand="0" w:oddHBand="0" w:evenHBand="0" w:firstRowFirstColumn="0" w:firstRowLastColumn="0" w:lastRowFirstColumn="0" w:lastRowLastColumn="0"/>
+            <w:tcW w:w="1753" w:type="dxa"/>
+          </w:tcPr>
+          <w:p>
+            <w:pPr>
+              <w:jc w:val="center"/>
+            </w:pPr>
+            <w:proofErr w:type="spellStart"/>
+            <w:r>
+              <w:t>Is_final_word</w:t>
+            </w:r>
+            <w:proofErr w:type="spellEnd"/>
+            <w:r>
+              <w:t xml:space="preserve"> Active</w:t>
+            </w:r>
+          </w:p>
+        </w:tc>
+        <w:tc>
+          <w:tcPr>
+            <w:tcW w:w="1459" w:type="dxa"/>
+          </w:tcPr>
+          <w:p>
+            <w:pPr>
+              <w:jc w:val="center"/>
+              <w:cnfStyle w:val="000000000000" w:firstRow="0" w:lastRow="0" w:firstColumn="0" w:lastColumn="0" w:oddVBand="0" w:evenVBand="0" w:oddHBand="0" w:evenHBand="0" w:firstRowFirstColumn="0" w:firstRowLastColumn="0" w:lastRowFirstColumn="0" w:lastRowLastColumn="0"/>
+            </w:pPr>
+            <w:r>
+              <w:t>96.2942</w:t>
+            </w:r>
+            <w:r>
+              <w:t>%</w:t>
+            </w:r>
+          </w:p>
+        </w:tc>
+        <w:tc>
+          <w:tcPr>
+            <w:tcW w:w="1749" w:type="dxa"/>
+          </w:tcPr>
+          <w:p>
+            <w:pPr>
+              <w:jc w:val="center"/>
+              <w:cnfStyle w:val="000000000000" w:firstRow="0" w:lastRow="0" w:firstColumn="0" w:lastColumn="0" w:oddVBand="0" w:evenVBand="0" w:oddHBand="0" w:evenHBand="0" w:firstRowFirstColumn="0" w:firstRowLastColumn="0" w:lastRowFirstColumn="0" w:lastRowLastColumn="0"/>
+            </w:pPr>
+            <w:r>
+              <w:t>96.2942</w:t>
+            </w:r>
+            <w:r>
+              <w:t>%</w:t>
+            </w:r>
+          </w:p>
+        </w:tc>
+        <w:tc>
+          <w:tcPr>
+            <w:tcW w:w="1459" w:type="dxa"/>
+          </w:tcPr>
+          <w:p>
+            <w:pPr>
+              <w:jc w:val="center"/>
+              <w:cnfStyle w:val="000000000000" w:firstRow="0" w:lastRow="0" w:firstColumn="0" w:lastColumn="0" w:oddVBand="0" w:evenVBand="0" w:oddHBand="0" w:evenHBand="0" w:firstRowFirstColumn="0" w:firstRowLastColumn="0" w:lastRowFirstColumn="0" w:lastRowLastColumn="0"/>
+            </w:pPr>
+            <w:r>
+              <w:t>96.2942</w:t>
+            </w:r>
+            <w:r>
+              <w:t>%</w:t>
+            </w:r>
+          </w:p>
+        </w:tc>
+        <w:tc>
+          <w:tcPr>
+            <w:tcW w:w="1459" w:type="dxa"/>
+            <w:shd w:val="clear" w:color="auto" w:fill="FF0000"/>
+          </w:tcPr>
+          <w:p>
+            <w:pPr>
+              <w:jc w:val="center"/>
+              <w:cnfStyle w:val="000000000000" w:firstRow="0" w:lastRow="0" w:firstColumn="0" w:lastColumn="0" w:oddVBand="0" w:evenVBand="0" w:oddHBand="0" w:evenHBand="0" w:firstRowFirstColumn="0" w:firstRowLastColumn="0" w:lastRowFirstColumn="0" w:lastRowLastColumn="0"/>
+            </w:pPr>
+          </w:p>
+        </w:tc>
+        <w:tc>
+          <w:tcPr>
+            <w:tcW w:w="1753" w:type="dxa"/>
+          </w:tcPr>
+          <w:p>
+            <w:pPr>
+              <w:jc w:val="center"/>
+              <w:cnfStyle w:val="000000000000" w:firstRow="0" w:lastRow="0" w:firstColumn="0" w:lastColumn="0" w:oddVBand="0" w:evenVBand="0" w:oddHBand="0" w:evenHBand="0" w:firstRowFirstColumn="0" w:firstRowLastColumn="0" w:lastRowFirstColumn="0" w:lastRowLastColumn="0"/>
+            </w:pPr>
+            <w:r>
+              <w:rPr>
+                <w:lang w:val="en-US"/>
+              </w:rPr>
+              <w:t>96.2849</w:t>
+            </w:r>
+            <w:r>
+              <w:rPr>
+                <w:lang w:val="en-US"/>
+              </w:rPr>
+              <w:t>%</w:t>
+            </w:r>
+          </w:p>
+        </w:tc>
+        <w:tc>
+          <w:tcPr>
+            <w:tcW w:w="1459" w:type="dxa"/>
+          </w:tcPr>
+          <w:p>
+            <w:pPr>
+              <w:jc w:val="center"/>
+              <w:cnfStyle w:val="000000000000" w:firstRow="0" w:lastRow="0" w:firstColumn="0" w:lastColumn="0" w:oddVBand="0" w:evenVBand="0" w:oddHBand="0" w:evenHBand="0" w:firstRowFirstColumn="0" w:firstRowLastColumn="0" w:lastRowFirstColumn="0" w:lastRowLastColumn="0"/>
+            </w:pPr>
+            <w:r>
+              <w:t>96.2849</w:t>
+            </w:r>
+            <w:r>
+              <w:t>%</w:t>
+            </w:r>
+          </w:p>
+        </w:tc>
+      </w:tr>
+      <w:tr>
+        <w:trPr>
+          <w:cnfStyle w:val="000000100000" w:firstRow="0" w:lastRow="0" w:firstColumn="0" w:lastColumn="0" w:oddVBand="0" w:evenVBand="0" w:oddHBand="1" w:evenHBand="0" w:firstRowFirstColumn="0" w:firstRowLastColumn="0" w:lastRowFirstColumn="0" w:lastRowLastColumn="0"/>
+          <w:trHeight w:val="553"/>
+        </w:trPr>
+        <w:tc>
+          <w:tcPr>
+            <w:cnfStyle w:val="001000000000" w:firstRow="0" w:lastRow="0" w:firstColumn="1" w:lastColumn="0" w:oddVBand="0" w:evenVBand="0" w:oddHBand="0" w:evenHBand="0" w:firstRowFirstColumn="0" w:firstRowLastColumn="0" w:lastRowFirstColumn="0" w:lastRowLastColumn="0"/>
+            <w:tcW w:w="1753" w:type="dxa"/>
+          </w:tcPr>
+          <w:p>
+            <w:pPr>
+              <w:jc w:val="center"/>
+            </w:pPr>
+            <w:proofErr w:type="spellStart"/>
+            <w:r>
+              <w:rPr>
+                <w:lang w:val="en-US"/>
+              </w:rPr>
+              <w:t>I</w:t>
+            </w:r>
+            <w:r>
+              <w:rPr>
+                <w:lang w:val="en-US"/>
+              </w:rPr>
+              <w:t>s_starting_word</w:t>
+            </w:r>
+            <w:proofErr w:type="spellEnd"/>
+            <w:r>
+              <w:t xml:space="preserve"> Active</w:t>
+            </w:r>
+          </w:p>
+        </w:tc>
+        <w:tc>
+          <w:tcPr>
+            <w:tcW w:w="1459" w:type="dxa"/>
+          </w:tcPr>
+          <w:p>
+            <w:pPr>
+              <w:jc w:val="center"/>
+              <w:cnfStyle w:val="000000100000" w:firstRow="0" w:lastRow="0" w:firstColumn="0" w:lastColumn="0" w:oddVBand="0" w:evenVBand="0" w:oddHBand="1" w:evenHBand="0" w:firstRowFirstColumn="0" w:firstRowLastColumn="0" w:lastRowFirstColumn="0" w:lastRowLastColumn="0"/>
+            </w:pPr>
+            <w:r>
+              <w:t>96.2942</w:t>
+            </w:r>
+            <w:r>
+              <w:t>%</w:t>
+            </w:r>
+          </w:p>
+        </w:tc>
+        <w:tc>
+          <w:tcPr>
+            <w:tcW w:w="1749" w:type="dxa"/>
+          </w:tcPr>
+          <w:p>
+            <w:pPr>
+              <w:jc w:val="center"/>
+              <w:cnfStyle w:val="000000100000" w:firstRow="0" w:lastRow="0" w:firstColumn="0" w:lastColumn="0" w:oddVBand="0" w:evenVBand="0" w:oddHBand="1" w:evenHBand="0" w:firstRowFirstColumn="0" w:firstRowLastColumn="0" w:lastRowFirstColumn="0" w:lastRowLastColumn="0"/>
+            </w:pPr>
+            <w:r>
+              <w:t>96.2942</w:t>
+            </w:r>
+            <w:r>
+              <w:t>%</w:t>
+            </w:r>
+          </w:p>
+        </w:tc>
+        <w:tc>
+          <w:tcPr>
+            <w:tcW w:w="1459" w:type="dxa"/>
+          </w:tcPr>
+          <w:p>
+            <w:pPr>
+              <w:jc w:val="center"/>
+              <w:cnfStyle w:val="000000100000" w:firstRow="0" w:lastRow="0" w:firstColumn="0" w:lastColumn="0" w:oddVBand="0" w:evenVBand="0" w:oddHBand="1" w:evenHBand="0" w:firstRowFirstColumn="0" w:firstRowLastColumn="0" w:lastRowFirstColumn="0" w:lastRowLastColumn="0"/>
+            </w:pPr>
+            <w:r>
+              <w:t>96.2942</w:t>
+            </w:r>
+            <w:r>
+              <w:t>%</w:t>
+            </w:r>
+          </w:p>
+        </w:tc>
+        <w:tc>
+          <w:tcPr>
+            <w:tcW w:w="1459" w:type="dxa"/>
+          </w:tcPr>
+          <w:p>
+            <w:pPr>
+              <w:jc w:val="center"/>
+              <w:cnfStyle w:val="000000100000" w:firstRow="0" w:lastRow="0" w:firstColumn="0" w:lastColumn="0" w:oddVBand="0" w:evenVBand="0" w:oddHBand="1" w:evenHBand="0" w:firstRowFirstColumn="0" w:firstRowLastColumn="0" w:lastRowFirstColumn="0" w:lastRowLastColumn="0"/>
+            </w:pPr>
+            <w:r>
+              <w:rPr>
+                <w:lang w:val="en-US"/>
+              </w:rPr>
+              <w:t>96.2849</w:t>
+            </w:r>
+            <w:r>
+              <w:rPr>
+                <w:lang w:val="en-US"/>
+              </w:rPr>
+              <w:t>%</w:t>
+            </w:r>
+          </w:p>
+        </w:tc>
+        <w:tc>
+          <w:tcPr>
+            <w:tcW w:w="1753" w:type="dxa"/>
+            <w:shd w:val="clear" w:color="auto" w:fill="FF0000"/>
+          </w:tcPr>
+          <w:p>
+            <w:pPr>
+              <w:jc w:val="center"/>
+              <w:cnfStyle w:val="000000100000" w:firstRow="0" w:lastRow="0" w:firstColumn="0" w:lastColumn="0" w:oddVBand="0" w:evenVBand="0" w:oddHBand="1" w:evenHBand="0" w:firstRowFirstColumn="0" w:firstRowLastColumn="0" w:lastRowFirstColumn="0" w:lastRowLastColumn="0"/>
+            </w:pPr>
+          </w:p>
+        </w:tc>
+        <w:tc>
+          <w:tcPr>
+            <w:tcW w:w="1459" w:type="dxa"/>
+          </w:tcPr>
+          <w:p>
+            <w:pPr>
+              <w:jc w:val="center"/>
+              <w:cnfStyle w:val="000000100000" w:firstRow="0" w:lastRow="0" w:firstColumn="0" w:lastColumn="0" w:oddVBand="0" w:evenVBand="0" w:oddHBand="1" w:evenHBand="0" w:firstRowFirstColumn="0" w:firstRowLastColumn="0" w:lastRowFirstColumn="0" w:lastRowLastColumn="0"/>
+            </w:pPr>
+            <w:r>
+              <w:t>96.2849</w:t>
+            </w:r>
+            <w:r>
+              <w:t>%</w:t>
+            </w:r>
+          </w:p>
+        </w:tc>
+      </w:tr>
+      <w:tr>
+        <w:trPr>
+          <w:trHeight w:val="579"/>
+        </w:trPr>
+        <w:tc>
+          <w:tcPr>
+            <w:cnfStyle w:val="001000000000" w:firstRow="0" w:lastRow="0" w:firstColumn="1" w:lastColumn="0" w:oddVBand="0" w:evenVBand="0" w:oddHBand="0" w:evenHBand="0" w:firstRowFirstColumn="0" w:firstRowLastColumn="0" w:lastRowFirstColumn="0" w:lastRowLastColumn="0"/>
+            <w:tcW w:w="1753" w:type="dxa"/>
+          </w:tcPr>
+          <w:p>
+            <w:pPr>
+              <w:jc w:val="center"/>
+            </w:pPr>
+            <w:proofErr w:type="spellStart"/>
+            <w:r>
+              <w:rPr>
+                <w:lang w:val="en-US"/>
+              </w:rPr>
+              <w:t>I</w:t>
+            </w:r>
+            <w:r>
+              <w:rPr>
+                <w:lang w:val="en-US"/>
+              </w:rPr>
+              <w:t>s_capitalized</w:t>
+            </w:r>
+            <w:proofErr w:type="spellEnd"/>
+            <w:r>
+              <w:t xml:space="preserve"> Active</w:t>
+            </w:r>
+          </w:p>
+        </w:tc>
+        <w:tc>
+          <w:tcPr>
+            <w:tcW w:w="1459" w:type="dxa"/>
+          </w:tcPr>
+          <w:p>
+            <w:pPr>
+              <w:jc w:val="center"/>
+              <w:cnfStyle w:val="000000000000" w:firstRow="0" w:lastRow="0" w:firstColumn="0" w:lastColumn="0" w:oddVBand="0" w:evenVBand="0" w:oddHBand="0" w:evenHBand="0" w:firstRowFirstColumn="0" w:firstRowLastColumn="0" w:lastRowFirstColumn="0" w:lastRowLastColumn="0"/>
+            </w:pPr>
+            <w:r>
+              <w:t>96.2942</w:t>
+            </w:r>
+            <w:r>
+              <w:t>%</w:t>
+            </w:r>
+          </w:p>
+        </w:tc>
+        <w:tc>
+          <w:tcPr>
+            <w:tcW w:w="1749" w:type="dxa"/>
+          </w:tcPr>
+          <w:p>
+            <w:pPr>
+              <w:jc w:val="center"/>
+              <w:cnfStyle w:val="000000000000" w:firstRow="0" w:lastRow="0" w:firstColumn="0" w:lastColumn="0" w:oddVBand="0" w:evenVBand="0" w:oddHBand="0" w:evenHBand="0" w:firstRowFirstColumn="0" w:firstRowLastColumn="0" w:lastRowFirstColumn="0" w:lastRowLastColumn="0"/>
+            </w:pPr>
+            <w:r>
+              <w:t>96.2942</w:t>
+            </w:r>
+            <w:r>
+              <w:t>%</w:t>
+            </w:r>
+          </w:p>
+        </w:tc>
+        <w:tc>
+          <w:tcPr>
+            <w:tcW w:w="1459" w:type="dxa"/>
+          </w:tcPr>
+          <w:p>
+            <w:pPr>
+              <w:jc w:val="center"/>
+              <w:cnfStyle w:val="000000000000" w:firstRow="0" w:lastRow="0" w:firstColumn="0" w:lastColumn="0" w:oddVBand="0" w:evenVBand="0" w:oddHBand="0" w:evenHBand="0" w:firstRowFirstColumn="0" w:firstRowLastColumn="0" w:lastRowFirstColumn="0" w:lastRowLastColumn="0"/>
+            </w:pPr>
+            <w:r>
+              <w:t>96.2942</w:t>
+            </w:r>
+            <w:r>
+              <w:t>%</w:t>
+            </w:r>
+          </w:p>
+        </w:tc>
+        <w:tc>
+          <w:tcPr>
+            <w:tcW w:w="1459" w:type="dxa"/>
+          </w:tcPr>
+          <w:p>
+            <w:pPr>
+              <w:jc w:val="center"/>
+              <w:cnfStyle w:val="000000000000" w:firstRow="0" w:lastRow="0" w:firstColumn="0" w:lastColumn="0" w:oddVBand="0" w:evenVBand="0" w:oddHBand="0" w:evenHBand="0" w:firstRowFirstColumn="0" w:firstRowLastColumn="0" w:lastRowFirstColumn="0" w:lastRowLastColumn="0"/>
+            </w:pPr>
+            <w:r>
+              <w:rPr>
+                <w:lang w:val="en-US"/>
+              </w:rPr>
+              <w:t>96.2849</w:t>
+            </w:r>
+            <w:r>
+              <w:rPr>
+                <w:lang w:val="en-US"/>
+              </w:rPr>
+              <w:t>%</w:t>
+            </w:r>
+          </w:p>
+        </w:tc>
+        <w:tc>
+          <w:tcPr>
+            <w:tcW w:w="1753" w:type="dxa"/>
+          </w:tcPr>
+          <w:p>
+            <w:pPr>
+              <w:jc w:val="center"/>
+              <w:cnfStyle w:val="000000000000" w:firstRow="0" w:lastRow="0" w:firstColumn="0" w:lastColumn="0" w:oddVBand="0" w:evenVBand="0" w:oddHBand="0" w:evenHBand="0" w:firstRowFirstColumn="0" w:firstRowLastColumn="0" w:lastRowFirstColumn="0" w:lastRowLastColumn="0"/>
+            </w:pPr>
+            <w:r>
+              <w:rPr>
+                <w:lang w:val="en-US"/>
+              </w:rPr>
+              <w:t>96.2849</w:t>
+            </w:r>
+            <w:r>
+              <w:rPr>
+                <w:lang w:val="en-US"/>
+              </w:rPr>
+              <w:t>%</w:t>
+            </w:r>
+          </w:p>
+        </w:tc>
+        <w:tc>
+          <w:tcPr>
+            <w:tcW w:w="1459" w:type="dxa"/>
+            <w:shd w:val="clear" w:color="auto" w:fill="FF0000"/>
+          </w:tcPr>
+          <w:p>
+            <w:pPr>
+              <w:jc w:val="center"/>
+              <w:cnfStyle w:val="000000000000" w:firstRow="0" w:lastRow="0" w:firstColumn="0" w:lastColumn="0" w:oddVBand="0" w:evenVBand="0" w:oddHBand="0" w:evenHBand="0" w:firstRowFirstColumn="0" w:firstRowLastColumn="0" w:lastRowFirstColumn="0" w:lastRowLastColumn="0"/>
+            </w:pPr>
+          </w:p>
+        </w:tc>
+      </w:tr>
+    </w:tbl>
+    <w:p/>
+    <w:p>
+      <w:r>
+        <w:t>Nous pouvons voir qu’il n</w:t>
+      </w:r>
+      <w:r>
+        <w:t xml:space="preserve">’y a pas une grande différence entre chacun de nos tests. </w:t>
+      </w:r>
+    </w:p>
+    <w:p>
+      <w:r>
+        <w:t xml:space="preserve">Mais quand toutes les </w:t>
+      </w:r>
+      <w:proofErr w:type="spellStart"/>
+      <w:r>
+        <w:t>features</w:t>
+      </w:r>
+      <w:proofErr w:type="spellEnd"/>
+      <w:r>
+        <w:t xml:space="preserve"> sont activées nous avons les meilleures performances de peu.</w:t>
+      </w:r>
+    </w:p>
+    <w:p/>
+    <w:p/>
+    <w:p/>
+    <w:p/>
+    <w:p/>
+    <w:p/>
+    <w:p/>
     <w:sectPr>
       <w:pgSz w:w="11906" w:h="16838"/>
       <w:pgMar w:top="1417" w:right="1417" w:bottom="1417" w:left="1417" w:header="708" w:footer="708" w:gutter="0"/>
@@ -1024,7 +2731,6 @@
   <w:style w:type="character" w:default="1" w:styleId="Policepardfaut">
     <w:name w:val="Default Paragraph Font"/>
     <w:uiPriority w:val="1"/>
-    <w:semiHidden/>
     <w:unhideWhenUsed/>
   </w:style>
   <w:style w:type="table" w:default="1" w:styleId="TableauNormal">
@@ -1084,6 +2790,131 @@
       <w:ind w:left="720"/>
       <w:contextualSpacing/>
     </w:pPr>
+  </w:style>
+  <w:style w:type="table" w:styleId="Grilledutableau">
+    <w:name w:val="Table Grid"/>
+    <w:basedOn w:val="TableauNormal"/>
+    <w:uiPriority w:val="39"/>
+    <w:rsid w:val="00043C2A"/>
+    <w:pPr>
+      <w:spacing w:after="0" w:line="240" w:lineRule="auto"/>
+    </w:pPr>
+    <w:tblPr>
+      <w:tblBorders>
+        <w:top w:val="single" w:sz="4" w:space="0" w:color="auto"/>
+        <w:left w:val="single" w:sz="4" w:space="0" w:color="auto"/>
+        <w:bottom w:val="single" w:sz="4" w:space="0" w:color="auto"/>
+        <w:right w:val="single" w:sz="4" w:space="0" w:color="auto"/>
+        <w:insideH w:val="single" w:sz="4" w:space="0" w:color="auto"/>
+        <w:insideV w:val="single" w:sz="4" w:space="0" w:color="auto"/>
+      </w:tblBorders>
+    </w:tblPr>
+  </w:style>
+  <w:style w:type="table" w:styleId="TableauGrille5Fonc-Accentuation5">
+    <w:name w:val="Grid Table 5 Dark Accent 5"/>
+    <w:basedOn w:val="TableauNormal"/>
+    <w:uiPriority w:val="50"/>
+    <w:rsid w:val="00043C2A"/>
+    <w:pPr>
+      <w:spacing w:after="0" w:line="240" w:lineRule="auto"/>
+    </w:pPr>
+    <w:tblPr>
+      <w:tblStyleRowBandSize w:val="1"/>
+      <w:tblStyleColBandSize w:val="1"/>
+      <w:tblBorders>
+        <w:top w:val="single" w:sz="4" w:space="0" w:color="FFFFFF" w:themeColor="background1"/>
+        <w:left w:val="single" w:sz="4" w:space="0" w:color="FFFFFF" w:themeColor="background1"/>
+        <w:bottom w:val="single" w:sz="4" w:space="0" w:color="FFFFFF" w:themeColor="background1"/>
+        <w:right w:val="single" w:sz="4" w:space="0" w:color="FFFFFF" w:themeColor="background1"/>
+        <w:insideH w:val="single" w:sz="4" w:space="0" w:color="FFFFFF" w:themeColor="background1"/>
+        <w:insideV w:val="single" w:sz="4" w:space="0" w:color="FFFFFF" w:themeColor="background1"/>
+      </w:tblBorders>
+    </w:tblPr>
+    <w:tcPr>
+      <w:shd w:val="clear" w:color="auto" w:fill="DEEAF6" w:themeFill="accent5" w:themeFillTint="33"/>
+    </w:tcPr>
+    <w:tblStylePr w:type="firstRow">
+      <w:rPr>
+        <w:b/>
+        <w:bCs/>
+        <w:color w:val="FFFFFF" w:themeColor="background1"/>
+      </w:rPr>
+      <w:tblPr/>
+      <w:tcPr>
+        <w:tcBorders>
+          <w:top w:val="single" w:sz="4" w:space="0" w:color="FFFFFF" w:themeColor="background1"/>
+          <w:left w:val="single" w:sz="4" w:space="0" w:color="FFFFFF" w:themeColor="background1"/>
+          <w:right w:val="single" w:sz="4" w:space="0" w:color="FFFFFF" w:themeColor="background1"/>
+          <w:insideH w:val="nil"/>
+          <w:insideV w:val="nil"/>
+        </w:tcBorders>
+        <w:shd w:val="clear" w:color="auto" w:fill="5B9BD5" w:themeFill="accent5"/>
+      </w:tcPr>
+    </w:tblStylePr>
+    <w:tblStylePr w:type="lastRow">
+      <w:rPr>
+        <w:b/>
+        <w:bCs/>
+        <w:color w:val="FFFFFF" w:themeColor="background1"/>
+      </w:rPr>
+      <w:tblPr/>
+      <w:tcPr>
+        <w:tcBorders>
+          <w:left w:val="single" w:sz="4" w:space="0" w:color="FFFFFF" w:themeColor="background1"/>
+          <w:bottom w:val="single" w:sz="4" w:space="0" w:color="FFFFFF" w:themeColor="background1"/>
+          <w:right w:val="single" w:sz="4" w:space="0" w:color="FFFFFF" w:themeColor="background1"/>
+          <w:insideH w:val="nil"/>
+          <w:insideV w:val="nil"/>
+        </w:tcBorders>
+        <w:shd w:val="clear" w:color="auto" w:fill="5B9BD5" w:themeFill="accent5"/>
+      </w:tcPr>
+    </w:tblStylePr>
+    <w:tblStylePr w:type="firstCol">
+      <w:rPr>
+        <w:b/>
+        <w:bCs/>
+        <w:color w:val="FFFFFF" w:themeColor="background1"/>
+      </w:rPr>
+      <w:tblPr/>
+      <w:tcPr>
+        <w:tcBorders>
+          <w:top w:val="single" w:sz="4" w:space="0" w:color="FFFFFF" w:themeColor="background1"/>
+          <w:left w:val="single" w:sz="4" w:space="0" w:color="FFFFFF" w:themeColor="background1"/>
+          <w:bottom w:val="single" w:sz="4" w:space="0" w:color="FFFFFF" w:themeColor="background1"/>
+          <w:insideV w:val="nil"/>
+        </w:tcBorders>
+        <w:shd w:val="clear" w:color="auto" w:fill="5B9BD5" w:themeFill="accent5"/>
+      </w:tcPr>
+    </w:tblStylePr>
+    <w:tblStylePr w:type="lastCol">
+      <w:rPr>
+        <w:b/>
+        <w:bCs/>
+        <w:color w:val="FFFFFF" w:themeColor="background1"/>
+      </w:rPr>
+      <w:tblPr/>
+      <w:tcPr>
+        <w:tcBorders>
+          <w:top w:val="single" w:sz="4" w:space="0" w:color="FFFFFF" w:themeColor="background1"/>
+          <w:bottom w:val="single" w:sz="4" w:space="0" w:color="FFFFFF" w:themeColor="background1"/>
+          <w:right w:val="single" w:sz="4" w:space="0" w:color="FFFFFF" w:themeColor="background1"/>
+          <w:insideV w:val="nil"/>
+        </w:tcBorders>
+        <w:shd w:val="clear" w:color="auto" w:fill="5B9BD5" w:themeFill="accent5"/>
+      </w:tcPr>
+    </w:tblStylePr>
+    <w:tblStylePr w:type="band1Vert">
+      <w:tblPr/>
+      <w:tcPr>
+        <w:shd w:val="clear" w:color="auto" w:fill="BDD6EE" w:themeFill="accent5" w:themeFillTint="66"/>
+      </w:tcPr>
+    </w:tblStylePr>
+    <w:tblStylePr w:type="band1Horz">
+      <w:tblPr/>
+      <w:tcPr>
+        <w:shd w:val="clear" w:color="auto" w:fill="BDD6EE" w:themeFill="accent5" w:themeFillTint="66"/>
+      </w:tcPr>
+    </w:tblStylePr>
   </w:style>
 </w:styles>
 </file>

</xml_diff>

<commit_message>
Part 3 don't working
</commit_message>
<xml_diff>
--- a/report/td1.docx
+++ b/report/td1.docx
@@ -605,26 +605,14 @@
         <w:rPr>
           <w:highlight w:val="yellow"/>
         </w:rPr>
-        <w:t>A</w:t>
-      </w:r>
+        <w:t>Accuracy</w:t>
+      </w:r>
+      <w:proofErr w:type="spellEnd"/>
       <w:r>
         <w:rPr>
           <w:highlight w:val="yellow"/>
         </w:rPr>
-        <w:t>ccuracy</w:t>
-      </w:r>
-      <w:proofErr w:type="spellEnd"/>
-      <w:r>
-        <w:rPr>
-          <w:highlight w:val="yellow"/>
-        </w:rPr>
-        <w:t xml:space="preserve"> 96.29</w:t>
-      </w:r>
-      <w:r>
-        <w:rPr>
-          <w:highlight w:val="yellow"/>
-        </w:rPr>
-        <w:t>%</w:t>
+        <w:t xml:space="preserve"> 96.29%</w:t>
       </w:r>
     </w:p>
     <w:p>
@@ -643,26 +631,14 @@
         <w:rPr>
           <w:highlight w:val="yellow"/>
         </w:rPr>
-        <w:t>A</w:t>
-      </w:r>
+        <w:t>Accuracy</w:t>
+      </w:r>
+      <w:proofErr w:type="spellEnd"/>
       <w:r>
         <w:rPr>
           <w:highlight w:val="yellow"/>
         </w:rPr>
-        <w:t>ccuracy</w:t>
-      </w:r>
-      <w:proofErr w:type="spellEnd"/>
-      <w:r>
-        <w:rPr>
-          <w:highlight w:val="yellow"/>
-        </w:rPr>
-        <w:t xml:space="preserve"> 96.14</w:t>
-      </w:r>
-      <w:r>
-        <w:rPr>
-          <w:highlight w:val="yellow"/>
-        </w:rPr>
-        <w:t>%</w:t>
+        <w:t xml:space="preserve"> 96.14%</w:t>
       </w:r>
     </w:p>
     <w:p>
@@ -672,19 +648,13 @@
       </w:r>
       <w:proofErr w:type="spellEnd"/>
       <w:r>
-        <w:t xml:space="preserve"> sur</w:t>
-      </w:r>
-      <w:r>
-        <w:t xml:space="preserve"> </w:t>
+        <w:t xml:space="preserve"> sur </w:t>
       </w:r>
       <w:r>
         <w:t>SVM</w:t>
       </w:r>
       <w:r>
-        <w:t xml:space="preserve"> </w:t>
-      </w:r>
-      <w:r>
-        <w:t>:</w:t>
+        <w:t xml:space="preserve"> :</w:t>
       </w:r>
     </w:p>
     <w:p>
@@ -824,13 +794,7 @@
         <w:rPr>
           <w:lang w:val="en-US"/>
         </w:rPr>
-        <w:t xml:space="preserve">Passons maintenant aux tests des features </w:t>
-      </w:r>
-      <w:r>
-        <w:rPr>
-          <w:lang w:val="en-US"/>
-        </w:rPr>
-        <w:t>"is_final_word"</w:t>
+        <w:t>Passons maintenant aux tests des features "is_final_word"</w:t>
       </w:r>
       <w:r>
         <w:rPr>
@@ -996,10 +960,7 @@
             </w:r>
             <w:proofErr w:type="spellEnd"/>
             <w:r>
-              <w:t xml:space="preserve"> </w:t>
-            </w:r>
-            <w:r>
-              <w:t>Active</w:t>
+              <w:t xml:space="preserve"> Active</w:t>
             </w:r>
           </w:p>
         </w:tc>
@@ -1055,19 +1016,7 @@
               <w:rPr>
                 <w:lang w:val="en-US"/>
               </w:rPr>
-              <w:t xml:space="preserve"> </w:t>
-            </w:r>
-            <w:r>
-              <w:rPr>
-                <w:lang w:val="en-US"/>
-              </w:rPr>
-              <w:t xml:space="preserve">Not </w:t>
-            </w:r>
-            <w:r>
-              <w:rPr>
-                <w:lang w:val="en-US"/>
-              </w:rPr>
-              <w:t>Active</w:t>
+              <w:t xml:space="preserve"> Not Active</w:t>
             </w:r>
           </w:p>
         </w:tc>
@@ -1371,13 +1320,7 @@
               <w:rPr>
                 <w:lang w:val="en-US"/>
               </w:rPr>
-              <w:t xml:space="preserve"> </w:t>
-            </w:r>
-            <w:r>
-              <w:rPr>
-                <w:lang w:val="en-US"/>
-              </w:rPr>
-              <w:t>Not Active</w:t>
+              <w:t xml:space="preserve"> Not Active</w:t>
             </w:r>
           </w:p>
         </w:tc>
@@ -2148,7 +2091,347 @@
       </w:r>
     </w:p>
     <w:p/>
+    <w:p>
+      <w:pPr>
+        <w:pStyle w:val="Titre2"/>
+      </w:pPr>
+      <w:r>
+        <w:lastRenderedPageBreak/>
+        <w:t>Partie 2 </w:t>
+      </w:r>
+      <w:r>
+        <w:t xml:space="preserve">- </w:t>
+      </w:r>
+      <w:r>
+        <w:t xml:space="preserve">bis </w:t>
+      </w:r>
+      <w:r>
+        <w:t>:</w:t>
+      </w:r>
+    </w:p>
     <w:p/>
+    <w:p>
+      <w:r>
+        <w:t xml:space="preserve">Après avoir récupéré le deuxième </w:t>
+      </w:r>
+      <w:proofErr w:type="spellStart"/>
+      <w:r>
+        <w:t>dataset</w:t>
+      </w:r>
+      <w:proofErr w:type="spellEnd"/>
+      <w:r>
+        <w:t xml:space="preserve">, j’ai constaté d’autres erreurs sur celui-ci, au départ j’avais juste skippé les lignes qui posaient soucis, mais c’était dommage « s’assoir » sur autant de données, j’ai donc décidé de retravailler à la main les données qui posent problèmes, notamment la ligne 75 : </w:t>
+      </w:r>
+    </w:p>
+    <w:p>
+      <w:pPr>
+        <w:rPr>
+          <w:i/>
+          <w:iCs/>
+          <w:sz w:val="20"/>
+          <w:szCs w:val="20"/>
+        </w:rPr>
+      </w:pPr>
+      <w:r>
+        <w:rPr>
+          <w:i/>
+          <w:iCs/>
+          <w:sz w:val="20"/>
+          <w:szCs w:val="20"/>
+        </w:rPr>
+        <w:t xml:space="preserve">"Laurence de </w:t>
+      </w:r>
+      <w:proofErr w:type="spellStart"/>
+      <w:r>
+        <w:rPr>
+          <w:i/>
+          <w:iCs/>
+          <w:sz w:val="20"/>
+          <w:szCs w:val="20"/>
+        </w:rPr>
+        <w:t>Nervaux</w:t>
+      </w:r>
+      <w:proofErr w:type="spellEnd"/>
+      <w:r>
+        <w:rPr>
+          <w:i/>
+          <w:iCs/>
+          <w:sz w:val="20"/>
+          <w:szCs w:val="20"/>
+        </w:rPr>
+        <w:t xml:space="preserve"> : les abstentionnistes ""sont autant sensibilisés que la moyenne des Français à l"</w:t>
+      </w:r>
+      <w:r>
+        <w:rPr>
+          <w:i/>
+          <w:iCs/>
+          <w:sz w:val="20"/>
+          <w:szCs w:val="20"/>
+        </w:rPr>
+        <w:t xml:space="preserve"> avec ses </w:t>
+      </w:r>
+      <w:proofErr w:type="spellStart"/>
+      <w:r>
+        <w:rPr>
+          <w:i/>
+          <w:iCs/>
+          <w:sz w:val="20"/>
+          <w:szCs w:val="20"/>
+        </w:rPr>
+        <w:t>targets</w:t>
+      </w:r>
+      <w:proofErr w:type="spellEnd"/>
+      <w:r>
+        <w:rPr>
+          <w:i/>
+          <w:iCs/>
+          <w:sz w:val="20"/>
+          <w:szCs w:val="20"/>
+        </w:rPr>
+        <w:t> « </w:t>
+      </w:r>
+      <w:r>
+        <w:rPr>
+          <w:i/>
+          <w:iCs/>
+          <w:sz w:val="20"/>
+          <w:szCs w:val="20"/>
+        </w:rPr>
+        <w:t>[1, 1, 1, 0, 0, 0, 0, 0, 0, 0, 0, 0, 0, 0, 0]</w:t>
+      </w:r>
+      <w:r>
+        <w:rPr>
+          <w:i/>
+          <w:iCs/>
+          <w:sz w:val="20"/>
+          <w:szCs w:val="20"/>
+        </w:rPr>
+        <w:t xml:space="preserve"> » </w:t>
+      </w:r>
+      <w:r>
+        <w:rPr>
+          <w:i/>
+          <w:iCs/>
+          <w:sz w:val="20"/>
+          <w:szCs w:val="20"/>
+        </w:rPr>
+        <w:t xml:space="preserve">les </w:t>
+      </w:r>
+      <w:proofErr w:type="spellStart"/>
+      <w:r>
+        <w:rPr>
+          <w:i/>
+          <w:iCs/>
+          <w:sz w:val="20"/>
+          <w:szCs w:val="20"/>
+        </w:rPr>
+        <w:t>targets</w:t>
+      </w:r>
+      <w:proofErr w:type="spellEnd"/>
+      <w:r>
+        <w:rPr>
+          <w:i/>
+          <w:iCs/>
+          <w:sz w:val="20"/>
+          <w:szCs w:val="20"/>
+        </w:rPr>
+        <w:t xml:space="preserve"> donnerons « </w:t>
+      </w:r>
+      <w:r>
+        <w:rPr>
+          <w:i/>
+          <w:iCs/>
+          <w:sz w:val="20"/>
+          <w:szCs w:val="20"/>
+        </w:rPr>
+        <w:t>[1, 1, 1, 0, 0, 0, 0, 0, 0, 0, 0, 0, 0, 0, 0</w:t>
+      </w:r>
+      <w:r>
+        <w:rPr>
+          <w:i/>
+          <w:iCs/>
+          <w:sz w:val="20"/>
+          <w:szCs w:val="20"/>
+        </w:rPr>
+        <w:t>, 0</w:t>
+      </w:r>
+      <w:r>
+        <w:rPr>
+          <w:i/>
+          <w:iCs/>
+          <w:sz w:val="20"/>
+          <w:szCs w:val="20"/>
+        </w:rPr>
+        <w:t>]</w:t>
+      </w:r>
+      <w:r>
+        <w:rPr>
+          <w:i/>
+          <w:iCs/>
+          <w:sz w:val="20"/>
+          <w:szCs w:val="20"/>
+        </w:rPr>
+        <w:t> » avec un zéro en plus tout simplement.</w:t>
+      </w:r>
+    </w:p>
+    <w:p>
+      <w:r>
+        <w:t xml:space="preserve">Après quelques analyses, le </w:t>
+      </w:r>
+      <w:proofErr w:type="spellStart"/>
+      <w:r>
+        <w:t>dataset</w:t>
+      </w:r>
+      <w:proofErr w:type="spellEnd"/>
+      <w:r>
+        <w:t xml:space="preserve"> reste incorrect, notamment des noms que ne sont pas </w:t>
+      </w:r>
+      <w:proofErr w:type="spellStart"/>
+      <w:r>
+        <w:t>targeté</w:t>
+      </w:r>
+      <w:proofErr w:type="spellEnd"/>
+      <w:r>
+        <w:t xml:space="preserve"> comme des noms notamment la phrase suivante : </w:t>
+      </w:r>
+    </w:p>
+    <w:p>
+      <w:pPr>
+        <w:rPr>
+          <w:i/>
+          <w:iCs/>
+          <w:sz w:val="20"/>
+          <w:szCs w:val="20"/>
+        </w:rPr>
+      </w:pPr>
+      <w:r>
+        <w:rPr>
+          <w:i/>
+          <w:iCs/>
+          <w:sz w:val="20"/>
+          <w:szCs w:val="20"/>
+        </w:rPr>
+        <w:t>« </w:t>
+      </w:r>
+      <w:r>
+        <w:rPr>
+          <w:i/>
+          <w:iCs/>
+          <w:sz w:val="20"/>
+          <w:szCs w:val="20"/>
+        </w:rPr>
+        <w:t xml:space="preserve">Le questionnaire </w:t>
+      </w:r>
+      <w:proofErr w:type="spellStart"/>
+      <w:r>
+        <w:rPr>
+          <w:i/>
+          <w:iCs/>
+          <w:sz w:val="20"/>
+          <w:szCs w:val="20"/>
+        </w:rPr>
+        <w:t>Jupiproust</w:t>
+      </w:r>
+      <w:proofErr w:type="spellEnd"/>
+      <w:r>
+        <w:rPr>
+          <w:i/>
+          <w:iCs/>
+          <w:sz w:val="20"/>
+          <w:szCs w:val="20"/>
+        </w:rPr>
+        <w:t xml:space="preserve"> de Jérôme Niel</w:t>
+      </w:r>
+      <w:r>
+        <w:rPr>
+          <w:i/>
+          <w:iCs/>
+          <w:sz w:val="20"/>
+          <w:szCs w:val="20"/>
+        </w:rPr>
+        <w:t xml:space="preserve"> » avec pour </w:t>
+      </w:r>
+      <w:proofErr w:type="spellStart"/>
+      <w:r>
+        <w:rPr>
+          <w:i/>
+          <w:iCs/>
+          <w:sz w:val="20"/>
+          <w:szCs w:val="20"/>
+        </w:rPr>
+        <w:t>target</w:t>
+      </w:r>
+      <w:proofErr w:type="spellEnd"/>
+      <w:r>
+        <w:rPr>
+          <w:i/>
+          <w:iCs/>
+          <w:sz w:val="20"/>
+          <w:szCs w:val="20"/>
+        </w:rPr>
+        <w:t> =&gt; « </w:t>
+      </w:r>
+      <w:r>
+        <w:rPr>
+          <w:i/>
+          <w:iCs/>
+          <w:sz w:val="20"/>
+          <w:szCs w:val="20"/>
+        </w:rPr>
+        <w:t>[0, 0, 0, 0, 0, 0]</w:t>
+      </w:r>
+      <w:r>
+        <w:rPr>
+          <w:i/>
+          <w:iCs/>
+          <w:sz w:val="20"/>
+          <w:szCs w:val="20"/>
+        </w:rPr>
+        <w:t> »</w:t>
+      </w:r>
+    </w:p>
+    <w:p>
+      <w:pPr>
+        <w:rPr>
+          <w:i/>
+          <w:iCs/>
+          <w:sz w:val="20"/>
+          <w:szCs w:val="20"/>
+        </w:rPr>
+      </w:pPr>
+      <w:r>
+        <w:t xml:space="preserve">Les </w:t>
+      </w:r>
+      <w:proofErr w:type="spellStart"/>
+      <w:r>
+        <w:t>targets</w:t>
+      </w:r>
+      <w:proofErr w:type="spellEnd"/>
+      <w:r>
+        <w:t xml:space="preserve"> du </w:t>
+      </w:r>
+      <w:proofErr w:type="spellStart"/>
+      <w:r>
+        <w:t>dataset</w:t>
+      </w:r>
+      <w:proofErr w:type="spellEnd"/>
+      <w:r>
+        <w:t xml:space="preserve"> ont l’air d’être mise a 0 pour la grande majorité. </w:t>
+      </w:r>
+    </w:p>
+    <w:p>
+      <w:r>
+        <w:t xml:space="preserve">Avec le nouveaux </w:t>
+      </w:r>
+      <w:proofErr w:type="spellStart"/>
+      <w:r>
+        <w:t>dataset</w:t>
+      </w:r>
+      <w:proofErr w:type="spellEnd"/>
+      <w:r>
+        <w:t>, les résultats sont à peu près équivalents.</w:t>
+      </w:r>
+    </w:p>
     <w:p/>
     <w:p/>
     <w:p/>

</xml_diff>